<commit_message>
Manuscript - changed multi-panel figures, began addressing larkin correction in discussion, working on the introduction
</commit_message>
<xml_diff>
--- a/manuscript/Chapter-3-Reconstructing-F-alnus-spread.docx
+++ b/manuscript/Chapter-3-Reconstructing-F-alnus-spread.docx
@@ -34,7 +34,25 @@
         <w:rPr>
           <w:rFonts w:ascii="Times New Roman" w:hAnsi="Times New Roman" w:cs="Times New Roman"/>
         </w:rPr>
-        <w:t xml:space="preserve">Invasive species negative impacts on both natural ecosystems and the economy </w:t>
+        <w:t xml:space="preserve">Invasive species negatively impact </w:t>
+      </w:r>
+      <w:r>
+        <w:rPr>
+          <w:rFonts w:ascii="Times New Roman" w:hAnsi="Times New Roman" w:cs="Times New Roman"/>
+        </w:rPr>
+        <w:t xml:space="preserve">natural ecosystems and </w:t>
+      </w:r>
+      <w:r>
+        <w:rPr>
+          <w:rFonts w:ascii="Times New Roman" w:hAnsi="Times New Roman" w:cs="Times New Roman"/>
+        </w:rPr>
+        <w:t>cause economic harm</w:t>
+      </w:r>
+      <w:r>
+        <w:rPr>
+          <w:rFonts w:ascii="Times New Roman" w:hAnsi="Times New Roman" w:cs="Times New Roman"/>
+        </w:rPr>
+        <w:t xml:space="preserve"> </w:t>
       </w:r>
       <w:r>
         <w:rPr>
@@ -71,13 +89,25 @@
         <w:rPr>
           <w:rFonts w:ascii="Times New Roman" w:hAnsi="Times New Roman" w:cs="Times New Roman"/>
         </w:rPr>
-        <w:t xml:space="preserve">. </w:t>
-      </w:r>
-      <w:r>
-        <w:rPr>
-          <w:rFonts w:ascii="Times New Roman" w:hAnsi="Times New Roman" w:cs="Times New Roman"/>
-        </w:rPr>
-        <w:t>As resource managers are often constrained by the amoun</w:t>
+        <w:t>. R</w:t>
+      </w:r>
+      <w:r>
+        <w:rPr>
+          <w:rFonts w:ascii="Times New Roman" w:hAnsi="Times New Roman" w:cs="Times New Roman"/>
+        </w:rPr>
+        <w:t xml:space="preserve">esource managers are </w:t>
+      </w:r>
+      <w:r>
+        <w:rPr>
+          <w:rFonts w:ascii="Times New Roman" w:hAnsi="Times New Roman" w:cs="Times New Roman"/>
+        </w:rPr>
+        <w:t xml:space="preserve">tasked to mitigate these impacts, but are </w:t>
+      </w:r>
+      <w:r>
+        <w:rPr>
+          <w:rFonts w:ascii="Times New Roman" w:hAnsi="Times New Roman" w:cs="Times New Roman"/>
+        </w:rPr>
+        <w:t>often constrained by the amoun</w:t>
       </w:r>
       <w:r>
         <w:rPr>
@@ -101,7 +131,19 @@
         <w:rPr>
           <w:rFonts w:ascii="Times New Roman" w:hAnsi="Times New Roman" w:cs="Times New Roman"/>
         </w:rPr>
-        <w:t xml:space="preserve"> to invasive species management, it is vital that management strategies are efficient and effective. Key to developing such strategies is </w:t>
+        <w:t xml:space="preserve"> to invasive </w:t>
+      </w:r>
+      <w:r>
+        <w:rPr>
+          <w:rFonts w:ascii="Times New Roman" w:hAnsi="Times New Roman" w:cs="Times New Roman"/>
+        </w:rPr>
+        <w:t xml:space="preserve">species management. This it </w:t>
+      </w:r>
+      <w:r>
+        <w:rPr>
+          <w:rFonts w:ascii="Times New Roman" w:hAnsi="Times New Roman" w:cs="Times New Roman"/>
+        </w:rPr>
+        <w:t xml:space="preserve">is vital that management strategies are efficient and effective. Key to developing such strategies is </w:t>
       </w:r>
       <w:r>
         <w:rPr>
@@ -156,19 +198,25 @@
         <w:rPr>
           <w:rFonts w:ascii="Times New Roman" w:hAnsi="Times New Roman" w:cs="Times New Roman"/>
         </w:rPr>
-        <w:t xml:space="preserve"> One remaining gap in our knowledge of species invasions is a full understanding of the population dynamics during the transition from </w:t>
-      </w:r>
-      <w:r>
-        <w:rPr>
-          <w:rFonts w:ascii="Times New Roman" w:hAnsi="Times New Roman" w:cs="Times New Roman"/>
-        </w:rPr>
-        <w:t>the establishment of</w:t>
-      </w:r>
-      <w:r>
-        <w:rPr>
-          <w:rFonts w:ascii="Times New Roman" w:hAnsi="Times New Roman" w:cs="Times New Roman"/>
-        </w:rPr>
-        <w:t xml:space="preserve"> self-sustaining populations in a novel region to </w:t>
+        <w:t xml:space="preserve"> One remaining gap in our knowledge of species invasions is a full understanding of population dynamics during the transition from </w:t>
+      </w:r>
+      <w:r>
+        <w:rPr>
+          <w:rFonts w:ascii="Times New Roman" w:hAnsi="Times New Roman" w:cs="Times New Roman"/>
+        </w:rPr>
+        <w:t>establishment of</w:t>
+      </w:r>
+      <w:r>
+        <w:rPr>
+          <w:rFonts w:ascii="Times New Roman" w:hAnsi="Times New Roman" w:cs="Times New Roman"/>
+        </w:rPr>
+        <w:t xml:space="preserve"> self-sustaining populations</w:t>
+      </w:r>
+      <w:r>
+        <w:rPr>
+          <w:rFonts w:ascii="Times New Roman" w:hAnsi="Times New Roman" w:cs="Times New Roman"/>
+        </w:rPr>
+        <w:t xml:space="preserve"> in a novel region to </w:t>
       </w:r>
       <w:r>
         <w:rPr>
@@ -291,7 +339,31 @@
         <w:rPr>
           <w:rFonts w:ascii="Times New Roman" w:hAnsi="Times New Roman" w:cs="Times New Roman"/>
         </w:rPr>
-        <w:t xml:space="preserve">Quantifying the lag-phase </w:t>
+        <w:t xml:space="preserve">In order to understand the population dynamics </w:t>
+      </w:r>
+      <w:r>
+        <w:rPr>
+          <w:rFonts w:ascii="Times New Roman" w:hAnsi="Times New Roman" w:cs="Times New Roman"/>
+        </w:rPr>
+        <w:t>happening during a lag-phase, it is fi</w:t>
+      </w:r>
+      <w:r>
+        <w:rPr>
+          <w:rFonts w:ascii="Times New Roman" w:hAnsi="Times New Roman" w:cs="Times New Roman"/>
+        </w:rPr>
+        <w:t xml:space="preserve">rst necessary to identify this </w:t>
+      </w:r>
+      <w:r>
+        <w:rPr>
+          <w:rFonts w:ascii="Times New Roman" w:hAnsi="Times New Roman" w:cs="Times New Roman"/>
+        </w:rPr>
+        <w:t>phase. However, q</w:t>
+      </w:r>
+      <w:r>
+        <w:rPr>
+          <w:rFonts w:ascii="Times New Roman" w:hAnsi="Times New Roman" w:cs="Times New Roman"/>
+        </w:rPr>
+        <w:t xml:space="preserve">uantifying the lag-phase </w:t>
       </w:r>
       <w:r>
         <w:rPr>
@@ -321,20 +393,7 @@
         <w:rPr>
           <w:rFonts w:ascii="Times New Roman" w:hAnsi="Times New Roman" w:cs="Times New Roman"/>
         </w:rPr>
-        <w:t xml:space="preserve"> First, lag-phase is often defined vaguely in species invasion literature </w:t>
-      </w:r>
-      <w:r>
-        <w:rPr>
-          <w:rFonts w:ascii="Times New Roman" w:hAnsi="Times New Roman" w:cs="Times New Roman"/>
-          <w:highlight w:val="yellow"/>
-        </w:rPr>
-        <w:t>QUOTE SOME DEFINITIONS HERE</w:t>
-      </w:r>
-      <w:r>
-        <w:rPr>
-          <w:rFonts w:ascii="Times New Roman" w:hAnsi="Times New Roman" w:cs="Times New Roman"/>
-        </w:rPr>
-        <w:t xml:space="preserve">. </w:t>
+        <w:t xml:space="preserve"> </w:t>
       </w:r>
     </w:p>
     <w:p>
@@ -347,16 +406,8 @@
         <w:rPr>
           <w:rFonts w:ascii="Times New Roman" w:hAnsi="Times New Roman" w:cs="Times New Roman"/>
         </w:rPr>
-        <w:t xml:space="preserve">Assuming a non-native species establishes in an environment suitable for growth and </w:t>
-      </w:r>
-      <w:proofErr w:type="gramStart"/>
-      <w:r>
-        <w:rPr>
-          <w:rFonts w:ascii="Times New Roman" w:hAnsi="Times New Roman" w:cs="Times New Roman"/>
-        </w:rPr>
-        <w:t>reproduction</w:t>
-      </w:r>
-      <w:proofErr w:type="gramEnd"/>
+        <w:t>Assuming a non-native species establishes in an environment suitable for growth and reproduction</w:t>
+      </w:r>
       <w:r>
         <w:rPr>
           <w:rFonts w:ascii="Times New Roman" w:hAnsi="Times New Roman" w:cs="Times New Roman"/>
@@ -472,31 +523,19 @@
         <w:rPr>
           <w:rFonts w:ascii="Times New Roman" w:hAnsi="Times New Roman" w:cs="Times New Roman"/>
         </w:rPr>
-        <w:t>small. Visually</w:t>
-      </w:r>
-      <w:r>
-        <w:rPr>
-          <w:rFonts w:ascii="Times New Roman" w:hAnsi="Times New Roman" w:cs="Times New Roman"/>
-        </w:rPr>
-        <w:t xml:space="preserve"> examining the plot</w:t>
-      </w:r>
-      <w:r>
-        <w:rPr>
-          <w:rFonts w:ascii="Times New Roman" w:hAnsi="Times New Roman" w:cs="Times New Roman"/>
-        </w:rPr>
-        <w:t xml:space="preserve">, it appears </w:t>
-      </w:r>
-      <w:r>
-        <w:rPr>
-          <w:rFonts w:ascii="Times New Roman" w:hAnsi="Times New Roman" w:cs="Times New Roman"/>
-        </w:rPr>
-        <w:t>that</w:t>
-      </w:r>
-      <w:r>
-        <w:rPr>
-          <w:rFonts w:ascii="Times New Roman" w:hAnsi="Times New Roman" w:cs="Times New Roman"/>
-        </w:rPr>
-        <w:t xml:space="preserve"> this period is</w:t>
+        <w:t xml:space="preserve">small. </w:t>
+      </w:r>
+      <w:r>
+        <w:rPr>
+          <w:rFonts w:ascii="Times New Roman" w:hAnsi="Times New Roman" w:cs="Times New Roman"/>
+        </w:rPr>
+        <w:t xml:space="preserve">A visual examination of this plot suggests this </w:t>
+      </w:r>
+      <w:r>
+        <w:rPr>
+          <w:rFonts w:ascii="Times New Roman" w:hAnsi="Times New Roman" w:cs="Times New Roman"/>
+        </w:rPr>
+        <w:t>period is</w:t>
       </w:r>
       <w:r>
         <w:rPr>
@@ -753,7 +792,31 @@
         <w:rPr>
           <w:rFonts w:ascii="Times New Roman" w:hAnsi="Times New Roman" w:cs="Times New Roman"/>
         </w:rPr>
-        <w:t xml:space="preserve"> implying that there is no transition point that can define the shift from inherent lag-phase to population explosion phase.</w:t>
+        <w:t xml:space="preserve"> implying that there is no transition point that can define the shift from </w:t>
+      </w:r>
+      <w:r>
+        <w:rPr>
+          <w:rFonts w:ascii="Times New Roman" w:hAnsi="Times New Roman" w:cs="Times New Roman"/>
+        </w:rPr>
+        <w:t xml:space="preserve">the </w:t>
+      </w:r>
+      <w:r>
+        <w:rPr>
+          <w:rFonts w:ascii="Times New Roman" w:hAnsi="Times New Roman" w:cs="Times New Roman"/>
+        </w:rPr>
+        <w:t xml:space="preserve">inherent lag-phase to </w:t>
+      </w:r>
+      <w:r>
+        <w:rPr>
+          <w:rFonts w:ascii="Times New Roman" w:hAnsi="Times New Roman" w:cs="Times New Roman"/>
+        </w:rPr>
+        <w:t xml:space="preserve">the </w:t>
+      </w:r>
+      <w:r>
+        <w:rPr>
+          <w:rFonts w:ascii="Times New Roman" w:hAnsi="Times New Roman" w:cs="Times New Roman"/>
+        </w:rPr>
+        <w:t>population explosion phase.</w:t>
       </w:r>
       <w:r>
         <w:rPr>
@@ -828,7 +891,25 @@
         <w:rPr>
           <w:rFonts w:ascii="Times New Roman" w:hAnsi="Times New Roman" w:cs="Times New Roman"/>
         </w:rPr>
-        <w:t xml:space="preserve">Essentially, the inherent lag is most useful as a way of comparing a population growth curve to one that shows and </w:t>
+        <w:t>T</w:t>
+      </w:r>
+      <w:r>
+        <w:rPr>
+          <w:rFonts w:ascii="Times New Roman" w:hAnsi="Times New Roman" w:cs="Times New Roman"/>
+        </w:rPr>
+        <w:t>he inherent lag is most useful as a way of comparing a population gr</w:t>
+      </w:r>
+      <w:r>
+        <w:rPr>
+          <w:rFonts w:ascii="Times New Roman" w:hAnsi="Times New Roman" w:cs="Times New Roman"/>
+        </w:rPr>
+        <w:t>owth curve to one that shows an</w:t>
+      </w:r>
+      <w:r>
+        <w:rPr>
+          <w:rFonts w:ascii="Times New Roman" w:hAnsi="Times New Roman" w:cs="Times New Roman"/>
+        </w:rPr>
+        <w:t xml:space="preserve"> </w:t>
       </w:r>
       <w:r>
         <w:rPr>
@@ -847,7 +928,43 @@
         <w:rPr>
           <w:rFonts w:ascii="Times New Roman" w:hAnsi="Times New Roman" w:cs="Times New Roman"/>
         </w:rPr>
-        <w:t xml:space="preserve">An extended lag phase in one in which population growth early in the growth curve is less than it is later. Figure 1 shows the population growth curves for a population whose growth rate begins at </w:t>
+        <w:t xml:space="preserve">An extended lag phase in one in which population growth early in the growth curve is less than it is later. </w:t>
+      </w:r>
+      <w:r>
+        <w:rPr>
+          <w:rFonts w:ascii="Times New Roman" w:hAnsi="Times New Roman" w:cs="Times New Roman"/>
+        </w:rPr>
+        <w:t xml:space="preserve">The grey dots in </w:t>
+      </w:r>
+      <w:r>
+        <w:rPr>
+          <w:rFonts w:ascii="Times New Roman" w:hAnsi="Times New Roman" w:cs="Times New Roman"/>
+        </w:rPr>
+        <w:t>Figure</w:t>
+      </w:r>
+      <w:r>
+        <w:rPr>
+          <w:rFonts w:ascii="Times New Roman" w:hAnsi="Times New Roman" w:cs="Times New Roman"/>
+        </w:rPr>
+        <w:t>s</w:t>
+      </w:r>
+      <w:r>
+        <w:rPr>
+          <w:rFonts w:ascii="Times New Roman" w:hAnsi="Times New Roman" w:cs="Times New Roman"/>
+        </w:rPr>
+        <w:t xml:space="preserve"> 1</w:t>
+      </w:r>
+      <w:r>
+        <w:rPr>
+          <w:rFonts w:ascii="Times New Roman" w:hAnsi="Times New Roman" w:cs="Times New Roman"/>
+        </w:rPr>
+        <w:t>A and B are</w:t>
+      </w:r>
+      <w:r>
+        <w:rPr>
+          <w:rFonts w:ascii="Times New Roman" w:hAnsi="Times New Roman" w:cs="Times New Roman"/>
+        </w:rPr>
+        <w:t xml:space="preserve"> growth curves for a population whose growth rate begins at </w:t>
       </w:r>
       <w:r>
         <w:rPr>
@@ -860,7 +977,19 @@
         <w:rPr>
           <w:rFonts w:ascii="Times New Roman" w:hAnsi="Times New Roman" w:cs="Times New Roman"/>
         </w:rPr>
-        <w:t xml:space="preserve"> = 1 and goes to </w:t>
+        <w:t xml:space="preserve"> = 1 and </w:t>
+      </w:r>
+      <w:r>
+        <w:rPr>
+          <w:rFonts w:ascii="Times New Roman" w:hAnsi="Times New Roman" w:cs="Times New Roman"/>
+        </w:rPr>
+        <w:t>increases</w:t>
+      </w:r>
+      <w:r>
+        <w:rPr>
+          <w:rFonts w:ascii="Times New Roman" w:hAnsi="Times New Roman" w:cs="Times New Roman"/>
+        </w:rPr>
+        <w:t xml:space="preserve"> to </w:t>
       </w:r>
       <w:r>
         <w:rPr>
@@ -913,14 +1042,14 @@
         <w:rPr>
           <w:rFonts w:ascii="Times New Roman" w:hAnsi="Times New Roman" w:cs="Times New Roman"/>
         </w:rPr>
-        <w:t xml:space="preserve"> is increasing. The non-linear portion of the </w:t>
+        <w:t xml:space="preserve"> is increasing. The non-linear portion of </w:t>
       </w:r>
       <w:r>
         <w:rPr>
           <w:rFonts w:ascii="Times New Roman" w:hAnsi="Times New Roman" w:cs="Times New Roman"/>
         </w:rPr>
         <w:lastRenderedPageBreak/>
-        <w:t xml:space="preserve">curve, where the slope of the growth curve is more shallow, is considered evidence for an extended lag </w:t>
+        <w:t xml:space="preserve">the curve, where the slope of the growth curve is more shallow, is considered evidence for an extended lag </w:t>
       </w:r>
       <w:r>
         <w:rPr>
@@ -963,7 +1092,19 @@
         <w:rPr>
           <w:rFonts w:ascii="Times New Roman" w:hAnsi="Times New Roman" w:cs="Times New Roman"/>
         </w:rPr>
-        <w:t xml:space="preserve"> Patterns of population growth for many invasive species show evidence for having an extended lag phase. </w:t>
+        <w:t xml:space="preserve"> Patterns of population growth for many invasive species show evidence </w:t>
+      </w:r>
+      <w:r>
+        <w:rPr>
+          <w:rFonts w:ascii="Times New Roman" w:hAnsi="Times New Roman" w:cs="Times New Roman"/>
+        </w:rPr>
+        <w:t>of</w:t>
+      </w:r>
+      <w:r>
+        <w:rPr>
+          <w:rFonts w:ascii="Times New Roman" w:hAnsi="Times New Roman" w:cs="Times New Roman"/>
+        </w:rPr>
+        <w:t xml:space="preserve"> an extended lag phase. </w:t>
       </w:r>
       <w:r>
         <w:rPr>
@@ -1012,7 +1153,7 @@
         <w:rPr>
           <w:rFonts w:ascii="Times New Roman" w:hAnsi="Times New Roman" w:cs="Times New Roman"/>
         </w:rPr>
-        <w:t>A brief extended lag may be explained by to time constraints intrinsic to population growth and establishment, such as generation time and time to first reproduction (i.e., the time required for a population to achieve a stable age distribution).  However, many observed lag-phases are longer than even these processes may explain. I</w:t>
+        <w:t>A brief extended lag may be explained by time constraints intrinsic to population growth and establishment, such as generation time and time to first reproduction (i.e., the time required for a population to achieve a stable age distribution).  However, many observed lag-phases are longer than these processes may explain. I</w:t>
       </w:r>
       <w:r>
         <w:rPr>
@@ -1129,7 +1270,21 @@
         <w:rPr>
           <w:rFonts w:ascii="Times New Roman" w:hAnsi="Times New Roman" w:cs="Times New Roman"/>
         </w:rPr>
-        <w:t xml:space="preserve"> </w:t>
+        <w:t xml:space="preserve"> These data can be used to re-construct patterns of spatial spread of invasive species, which are linked to increases in population size. </w:t>
+      </w:r>
+      <w:r>
+        <w:rPr>
+          <w:rFonts w:ascii="Times New Roman" w:hAnsi="Times New Roman" w:cs="Times New Roman"/>
+          <w:highlight w:val="yellow"/>
+        </w:rPr>
+        <w:t xml:space="preserve">However, whereas the null model for local population growth is exponential growth, a common null model for spatial spread is a reaction-diffusion model, which yields spatial growth as a function of the radius of the population. Thus, </w:t>
+      </w:r>
+      <w:r>
+        <w:rPr>
+          <w:rFonts w:ascii="Times New Roman" w:hAnsi="Times New Roman" w:cs="Times New Roman"/>
+          <w:highlight w:val="yellow"/>
+        </w:rPr>
+        <w:t>a species spreading randomly on a landscape from a central point should increase in area linearly if the area undergoes a square-root transform.</w:t>
       </w:r>
     </w:p>
     <w:p>
@@ -1140,13 +1295,6 @@
       </w:pPr>
     </w:p>
     <w:p>
-      <w:r>
-        <w:rPr>
-          <w:rFonts w:ascii="Times New Roman" w:hAnsi="Times New Roman" w:cs="Times New Roman"/>
-          <w:b/>
-        </w:rPr>
-        <w:t>DISCUSS DIFFERENCES BETWEEN POPULAITON GROWTH CURVES FOR LOCAL POPULATION GROWTH (FIGURE 1) VERSUS SPATIAL/AREAL POPULAITON GROWTH</w:t>
-      </w:r>
       <w:r>
         <w:rPr>
           <w:rFonts w:ascii="Times New Roman" w:hAnsi="Times New Roman" w:cs="Times New Roman"/>
@@ -1218,7 +1366,6 @@
         </w:rPr>
         <w:t xml:space="preserve">Figure </w:t>
       </w:r>
-      <w:proofErr w:type="gramEnd"/>
       <w:r>
         <w:rPr>
           <w:rFonts w:ascii="Times New Roman" w:hAnsi="Times New Roman"/>
@@ -1265,7 +1412,6 @@
         </w:rPr>
         <w:fldChar w:fldCharType="end"/>
       </w:r>
-      <w:proofErr w:type="gramStart"/>
       <w:r>
         <w:rPr>
           <w:rFonts w:ascii="Times New Roman" w:hAnsi="Times New Roman"/>
@@ -1592,122 +1738,136 @@
       <w:r>
         <w:rPr>
           <w:rFonts w:ascii="Times New Roman" w:hAnsi="Times New Roman" w:cs="Times New Roman"/>
-        </w:rPr>
-        <w:t>Retrospec</w:t>
-      </w:r>
-      <w:r>
-        <w:rPr>
-          <w:rFonts w:ascii="Times New Roman" w:hAnsi="Times New Roman" w:cs="Times New Roman"/>
-        </w:rPr>
-        <w:t>tive spatial analyses</w:t>
-      </w:r>
-      <w:r>
-        <w:rPr>
-          <w:rFonts w:ascii="Times New Roman" w:hAnsi="Times New Roman" w:cs="Times New Roman"/>
+          <w:highlight w:val="yellow"/>
+        </w:rPr>
+        <w:t>Retrospective spatial analyses</w:t>
+      </w:r>
+      <w:r>
+        <w:rPr>
+          <w:rFonts w:ascii="Times New Roman" w:hAnsi="Times New Roman" w:cs="Times New Roman"/>
+          <w:highlight w:val="yellow"/>
         </w:rPr>
         <w:t xml:space="preserve"> can</w:t>
       </w:r>
       <w:r>
         <w:rPr>
           <w:rFonts w:ascii="Times New Roman" w:hAnsi="Times New Roman" w:cs="Times New Roman"/>
+          <w:highlight w:val="yellow"/>
         </w:rPr>
         <w:t xml:space="preserve"> </w:t>
       </w:r>
       <w:r>
         <w:rPr>
           <w:rFonts w:ascii="Times New Roman" w:hAnsi="Times New Roman" w:cs="Times New Roman"/>
+          <w:highlight w:val="yellow"/>
         </w:rPr>
         <w:t xml:space="preserve">yield insights </w:t>
       </w:r>
       <w:r>
         <w:rPr>
           <w:rFonts w:ascii="Times New Roman" w:hAnsi="Times New Roman" w:cs="Times New Roman"/>
+          <w:highlight w:val="yellow"/>
         </w:rPr>
         <w:t>into</w:t>
       </w:r>
       <w:r>
         <w:rPr>
           <w:rFonts w:ascii="Times New Roman" w:hAnsi="Times New Roman" w:cs="Times New Roman"/>
-        </w:rPr>
-        <w:t xml:space="preserve"> the</w:t>
-      </w:r>
-      <w:r>
-        <w:rPr>
-          <w:rFonts w:ascii="Times New Roman" w:hAnsi="Times New Roman" w:cs="Times New Roman"/>
-        </w:rPr>
-        <w:t xml:space="preserve"> ecological processes involved in the spread of non-native </w:t>
-      </w:r>
-      <w:r>
-        <w:rPr>
-          <w:rFonts w:ascii="Times New Roman" w:hAnsi="Times New Roman" w:cs="Times New Roman"/>
+          <w:highlight w:val="yellow"/>
+        </w:rPr>
+        <w:t xml:space="preserve"> the ecological processes involved in the spread of non-native </w:t>
+      </w:r>
+      <w:r>
+        <w:rPr>
+          <w:rFonts w:ascii="Times New Roman" w:hAnsi="Times New Roman" w:cs="Times New Roman"/>
+          <w:highlight w:val="yellow"/>
         </w:rPr>
         <w:t xml:space="preserve">invasive </w:t>
       </w:r>
       <w:r>
         <w:rPr>
           <w:rFonts w:ascii="Times New Roman" w:hAnsi="Times New Roman" w:cs="Times New Roman"/>
+          <w:highlight w:val="yellow"/>
         </w:rPr>
         <w:t>species in</w:t>
       </w:r>
       <w:r>
         <w:rPr>
           <w:rFonts w:ascii="Times New Roman" w:hAnsi="Times New Roman" w:cs="Times New Roman"/>
+          <w:highlight w:val="yellow"/>
         </w:rPr>
         <w:t xml:space="preserve"> novel region</w:t>
       </w:r>
       <w:r>
         <w:rPr>
           <w:rFonts w:ascii="Times New Roman" w:hAnsi="Times New Roman" w:cs="Times New Roman"/>
+          <w:highlight w:val="yellow"/>
         </w:rPr>
         <w:t>s and</w:t>
       </w:r>
       <w:r>
         <w:rPr>
           <w:rFonts w:ascii="Times New Roman" w:hAnsi="Times New Roman" w:cs="Times New Roman"/>
+          <w:highlight w:val="yellow"/>
         </w:rPr>
         <w:t xml:space="preserve"> </w:t>
       </w:r>
       <w:r>
         <w:rPr>
           <w:rFonts w:ascii="Times New Roman" w:hAnsi="Times New Roman" w:cs="Times New Roman"/>
+          <w:highlight w:val="yellow"/>
         </w:rPr>
         <w:t xml:space="preserve">a </w:t>
       </w:r>
       <w:r>
         <w:rPr>
           <w:rFonts w:ascii="Times New Roman" w:hAnsi="Times New Roman" w:cs="Times New Roman"/>
+          <w:highlight w:val="yellow"/>
         </w:rPr>
         <w:t>rich data sourc</w:t>
       </w:r>
       <w:r>
         <w:rPr>
           <w:rFonts w:ascii="Times New Roman" w:hAnsi="Times New Roman" w:cs="Times New Roman"/>
+          <w:highlight w:val="yellow"/>
         </w:rPr>
         <w:t xml:space="preserve">e for these types of </w:t>
       </w:r>
       <w:r>
         <w:rPr>
           <w:rFonts w:ascii="Times New Roman" w:hAnsi="Times New Roman" w:cs="Times New Roman"/>
+          <w:highlight w:val="yellow"/>
         </w:rPr>
         <w:t>analyses</w:t>
       </w:r>
       <w:r>
         <w:rPr>
           <w:rFonts w:ascii="Times New Roman" w:hAnsi="Times New Roman" w:cs="Times New Roman"/>
+          <w:highlight w:val="yellow"/>
         </w:rPr>
         <w:t xml:space="preserve"> is</w:t>
       </w:r>
       <w:r>
         <w:rPr>
           <w:rFonts w:ascii="Times New Roman" w:hAnsi="Times New Roman" w:cs="Times New Roman"/>
+          <w:highlight w:val="yellow"/>
         </w:rPr>
         <w:t xml:space="preserve"> the specimen holdings of herbaria</w:t>
       </w:r>
       <w:r>
         <w:rPr>
           <w:rFonts w:ascii="Times New Roman" w:hAnsi="Times New Roman" w:cs="Times New Roman"/>
-        </w:rPr>
-        <w:t xml:space="preserve">. </w:t>
+          <w:highlight w:val="yellow"/>
+        </w:rPr>
+        <w:t>.</w:t>
+      </w:r>
+      <w:bookmarkStart w:id="0" w:name="_GoBack"/>
+      <w:bookmarkEnd w:id="0"/>
+      <w:r>
+        <w:rPr>
+          <w:rFonts w:ascii="Times New Roman" w:hAnsi="Times New Roman" w:cs="Times New Roman"/>
+        </w:rPr>
+        <w:t xml:space="preserve"> </w:t>
       </w:r>
       <w:r>
         <w:rPr>
@@ -11054,7 +11214,6 @@
         </w:rPr>
         <w:t xml:space="preserve">Figure </w:t>
       </w:r>
-      <w:proofErr w:type="gramEnd"/>
       <w:r>
         <w:rPr>
           <w:rFonts w:ascii="Times New Roman" w:hAnsi="Times New Roman" w:cs="Times New Roman"/>
@@ -11101,7 +11260,6 @@
         </w:rPr>
         <w:fldChar w:fldCharType="end"/>
       </w:r>
-      <w:proofErr w:type="gramStart"/>
       <w:r>
         <w:rPr>
           <w:rFonts w:ascii="Times New Roman" w:hAnsi="Times New Roman" w:cs="Times New Roman"/>
@@ -11517,8 +11675,6 @@
           </wp:inline>
         </w:drawing>
       </w:r>
-      <w:bookmarkStart w:id="0" w:name="_GoBack"/>
-      <w:bookmarkEnd w:id="0"/>
     </w:p>
     <w:p>
       <w:pPr>
@@ -11540,7 +11696,6 @@
         </w:rPr>
         <w:t xml:space="preserve">Figure </w:t>
       </w:r>
-      <w:proofErr w:type="gramEnd"/>
       <w:r>
         <w:rPr>
           <w:rFonts w:ascii="Times New Roman" w:hAnsi="Times New Roman" w:cs="Times New Roman"/>
@@ -11587,7 +11742,6 @@
         </w:rPr>
         <w:fldChar w:fldCharType="end"/>
       </w:r>
-      <w:proofErr w:type="gramStart"/>
       <w:r>
         <w:rPr>
           <w:rFonts w:ascii="Times New Roman" w:hAnsi="Times New Roman" w:cs="Times New Roman"/>
@@ -12071,7 +12225,7 @@
           <w:noProof/>
         </w:rPr>
         <w:drawing>
-          <wp:anchor distT="0" distB="0" distL="114300" distR="114300" simplePos="0" relativeHeight="251658240" behindDoc="0" locked="0" layoutInCell="1" allowOverlap="1" wp14:anchorId="45D3C1FF" wp14:editId="7FB24667">
+          <wp:anchor distT="0" distB="0" distL="114300" distR="114300" simplePos="0" relativeHeight="251658240" behindDoc="0" locked="0" layoutInCell="1" allowOverlap="1" wp14:anchorId="45D3C1FF" wp14:editId="3EE276C0">
             <wp:simplePos x="0" y="0"/>
             <wp:positionH relativeFrom="margin">
               <wp:align>left</wp:align>
@@ -12559,6 +12713,62 @@
           <w:noProof/>
         </w:rPr>
       </w:pPr>
+      <w:r>
+        <w:rPr>
+          <w:rFonts w:ascii="Times New Roman" w:hAnsi="Times New Roman" w:cs="Times New Roman"/>
+          <w:b/>
+          <w:noProof/>
+        </w:rPr>
+        <w:drawing>
+          <wp:anchor distT="0" distB="0" distL="114300" distR="114300" simplePos="0" relativeHeight="251659264" behindDoc="0" locked="0" layoutInCell="1" allowOverlap="1" wp14:anchorId="7839F1EC" wp14:editId="6316D8D2">
+            <wp:simplePos x="0" y="0"/>
+            <wp:positionH relativeFrom="margin">
+              <wp:align>left</wp:align>
+            </wp:positionH>
+            <wp:positionV relativeFrom="margin">
+              <wp:align>top</wp:align>
+            </wp:positionV>
+            <wp:extent cx="5943600" cy="5943600"/>
+            <wp:effectExtent l="0" t="0" r="0" b="0"/>
+            <wp:wrapSquare wrapText="bothSides"/>
+            <wp:docPr id="4" name="Picture 4"/>
+            <wp:cNvGraphicFramePr>
+              <a:graphicFrameLocks xmlns:a="http://schemas.openxmlformats.org/drawingml/2006/main" noChangeAspect="1"/>
+            </wp:cNvGraphicFramePr>
+            <a:graphic xmlns:a="http://schemas.openxmlformats.org/drawingml/2006/main">
+              <a:graphicData uri="http://schemas.openxmlformats.org/drawingml/2006/picture">
+                <pic:pic xmlns:pic="http://schemas.openxmlformats.org/drawingml/2006/picture">
+                  <pic:nvPicPr>
+                    <pic:cNvPr id="0" name="Cumulative_GridCells_Figure.pdf"/>
+                    <pic:cNvPicPr/>
+                  </pic:nvPicPr>
+                  <pic:blipFill>
+                    <a:blip r:embed="rId12">
+                      <a:extLst>
+                        <a:ext uri="{28A0092B-C50C-407E-A947-70E740481C1C}">
+                          <a14:useLocalDpi xmlns:a14="http://schemas.microsoft.com/office/drawing/2010/main" val="0"/>
+                        </a:ext>
+                      </a:extLst>
+                    </a:blip>
+                    <a:stretch>
+                      <a:fillRect/>
+                    </a:stretch>
+                  </pic:blipFill>
+                  <pic:spPr>
+                    <a:xfrm>
+                      <a:off x="0" y="0"/>
+                      <a:ext cx="5943600" cy="5943600"/>
+                    </a:xfrm>
+                    <a:prstGeom prst="rect">
+                      <a:avLst/>
+                    </a:prstGeom>
+                  </pic:spPr>
+                </pic:pic>
+              </a:graphicData>
+            </a:graphic>
+          </wp:anchor>
+        </w:drawing>
+      </w:r>
     </w:p>
     <w:p>
       <w:pPr>
@@ -12576,7 +12786,7 @@
         <mc:AlternateContent>
           <mc:Choice Requires="wps">
             <w:drawing>
-              <wp:anchor distT="0" distB="0" distL="114300" distR="114300" simplePos="0" relativeHeight="251661312" behindDoc="0" locked="0" layoutInCell="1" allowOverlap="1" wp14:anchorId="08BA5627" wp14:editId="6F87D794">
+              <wp:anchor distT="0" distB="0" distL="114300" distR="114300" simplePos="0" relativeHeight="251661312" behindDoc="0" locked="0" layoutInCell="1" allowOverlap="1" wp14:anchorId="08BA5627" wp14:editId="17C7B27B">
                 <wp:simplePos x="0" y="0"/>
                 <wp:positionH relativeFrom="column">
                   <wp:posOffset>0</wp:posOffset>
@@ -12811,27 +13021,7 @@
                                 <w:sz w:val="22"/>
                                 <w:szCs w:val="22"/>
                               </w:rPr>
-                              <w:t xml:space="preserve">. </w:t>
-                            </w:r>
-                            <w:r>
-                              <w:rPr>
-                                <w:rFonts w:ascii="Times New Roman" w:hAnsi="Times New Roman" w:cs="Times New Roman"/>
-                                <w:b w:val="0"/>
-                                <w:color w:val="auto"/>
-                                <w:sz w:val="22"/>
-                                <w:szCs w:val="22"/>
-                              </w:rPr>
-                              <w:t xml:space="preserve">Note that some extreme data points are not shown (those &gt;1.2 or &lt;0.8, but contribute to the moving window average values. </w:t>
-                            </w:r>
-                            <w:r>
-                              <w:rPr>
-                                <w:rFonts w:ascii="Times New Roman" w:hAnsi="Times New Roman" w:cs="Times New Roman"/>
-                                <w:b w:val="0"/>
-                                <w:color w:val="auto"/>
-                                <w:sz w:val="22"/>
-                                <w:szCs w:val="22"/>
-                              </w:rPr>
-                              <w:t xml:space="preserve">(C) </w:t>
+                              <w:t xml:space="preserve">. Note that some extreme data points are not shown (those &gt;1.2 or &lt;0.8, but contribute to the moving window average values. (C) </w:t>
                             </w:r>
                             <w:r>
                               <w:rPr>
@@ -13185,27 +13375,7 @@
                           <w:sz w:val="22"/>
                           <w:szCs w:val="22"/>
                         </w:rPr>
-                        <w:t xml:space="preserve">. </w:t>
-                      </w:r>
-                      <w:r>
-                        <w:rPr>
-                          <w:rFonts w:ascii="Times New Roman" w:hAnsi="Times New Roman" w:cs="Times New Roman"/>
-                          <w:b w:val="0"/>
-                          <w:color w:val="auto"/>
-                          <w:sz w:val="22"/>
-                          <w:szCs w:val="22"/>
-                        </w:rPr>
-                        <w:t xml:space="preserve">Note that some extreme data points are not shown (those &gt;1.2 or &lt;0.8, but contribute to the moving window average values. </w:t>
-                      </w:r>
-                      <w:r>
-                        <w:rPr>
-                          <w:rFonts w:ascii="Times New Roman" w:hAnsi="Times New Roman" w:cs="Times New Roman"/>
-                          <w:b w:val="0"/>
-                          <w:color w:val="auto"/>
-                          <w:sz w:val="22"/>
-                          <w:szCs w:val="22"/>
-                        </w:rPr>
-                        <w:t xml:space="preserve">(C) </w:t>
+                        <w:t xml:space="preserve">. Note that some extreme data points are not shown (those &gt;1.2 or &lt;0.8, but contribute to the moving window average values. (C) </w:t>
                       </w:r>
                       <w:r>
                         <w:rPr>
@@ -13349,62 +13519,6 @@
           </mc:Fallback>
         </mc:AlternateContent>
       </w:r>
-      <w:r>
-        <w:rPr>
-          <w:rFonts w:ascii="Times New Roman" w:hAnsi="Times New Roman" w:cs="Times New Roman"/>
-          <w:b/>
-          <w:noProof/>
-        </w:rPr>
-        <w:drawing>
-          <wp:anchor distT="0" distB="0" distL="114300" distR="114300" simplePos="0" relativeHeight="251659264" behindDoc="0" locked="0" layoutInCell="1" allowOverlap="1" wp14:anchorId="7839F1EC" wp14:editId="74DC6BDC">
-            <wp:simplePos x="0" y="0"/>
-            <wp:positionH relativeFrom="margin">
-              <wp:align>left</wp:align>
-            </wp:positionH>
-            <wp:positionV relativeFrom="margin">
-              <wp:align>top</wp:align>
-            </wp:positionV>
-            <wp:extent cx="5943600" cy="5943600"/>
-            <wp:effectExtent l="0" t="0" r="0" b="0"/>
-            <wp:wrapSquare wrapText="bothSides"/>
-            <wp:docPr id="4" name="Picture 4"/>
-            <wp:cNvGraphicFramePr>
-              <a:graphicFrameLocks xmlns:a="http://schemas.openxmlformats.org/drawingml/2006/main" noChangeAspect="1"/>
-            </wp:cNvGraphicFramePr>
-            <a:graphic xmlns:a="http://schemas.openxmlformats.org/drawingml/2006/main">
-              <a:graphicData uri="http://schemas.openxmlformats.org/drawingml/2006/picture">
-                <pic:pic xmlns:pic="http://schemas.openxmlformats.org/drawingml/2006/picture">
-                  <pic:nvPicPr>
-                    <pic:cNvPr id="0" name="Cumulative_GridCells_Figure.pdf"/>
-                    <pic:cNvPicPr/>
-                  </pic:nvPicPr>
-                  <pic:blipFill>
-                    <a:blip r:embed="rId12">
-                      <a:extLst>
-                        <a:ext uri="{28A0092B-C50C-407E-A947-70E740481C1C}">
-                          <a14:useLocalDpi xmlns:a14="http://schemas.microsoft.com/office/drawing/2010/main" val="0"/>
-                        </a:ext>
-                      </a:extLst>
-                    </a:blip>
-                    <a:stretch>
-                      <a:fillRect/>
-                    </a:stretch>
-                  </pic:blipFill>
-                  <pic:spPr>
-                    <a:xfrm>
-                      <a:off x="0" y="0"/>
-                      <a:ext cx="5943600" cy="5943600"/>
-                    </a:xfrm>
-                    <a:prstGeom prst="rect">
-                      <a:avLst/>
-                    </a:prstGeom>
-                  </pic:spPr>
-                </pic:pic>
-              </a:graphicData>
-            </a:graphic>
-          </wp:anchor>
-        </w:drawing>
-      </w:r>
     </w:p>
     <w:p>
       <w:pPr>
@@ -13990,7 +14104,7 @@
           <w:noProof/>
         </w:rPr>
         <w:drawing>
-          <wp:inline distT="0" distB="0" distL="0" distR="0" wp14:anchorId="5347AA80" wp14:editId="58853F58">
+          <wp:inline distT="0" distB="0" distL="0" distR="0" wp14:anchorId="5347AA80" wp14:editId="2C521215">
             <wp:extent cx="5943600" cy="5943600"/>
             <wp:effectExtent l="0" t="0" r="0" b="0"/>
             <wp:docPr id="5" name="Picture 5"/>
@@ -16615,7 +16729,19 @@
         <w:rPr>
           <w:rFonts w:ascii="Times New Roman" w:hAnsi="Times New Roman" w:cs="Times New Roman"/>
         </w:rPr>
-        <w:t xml:space="preserve">) includes all known observations of </w:t>
+        <w:t xml:space="preserve">) includes all </w:t>
+      </w:r>
+      <w:r>
+        <w:rPr>
+          <w:rFonts w:ascii="Times New Roman" w:hAnsi="Times New Roman" w:cs="Times New Roman"/>
+        </w:rPr>
+        <w:t>collected</w:t>
+      </w:r>
+      <w:r>
+        <w:rPr>
+          <w:rFonts w:ascii="Times New Roman" w:hAnsi="Times New Roman" w:cs="Times New Roman"/>
+        </w:rPr>
+        <w:t xml:space="preserve"> observations of </w:t>
       </w:r>
       <w:r>
         <w:rPr>
@@ -16645,16 +16771,52 @@
         </w:rPr>
         <w:t xml:space="preserve"> </w:t>
       </w:r>
-      <w:r>
-        <w:rPr>
-          <w:rFonts w:ascii="Times New Roman" w:hAnsi="Times New Roman" w:cs="Times New Roman"/>
-        </w:rPr>
-        <w:t xml:space="preserve">Additionally, the datasets I have compiled include many more sources than previous studies. Including these additional data in previous studies would have an effect on their results. For example, using data from </w:t>
+    </w:p>
+    <w:p>
+      <w:pPr>
+        <w:rPr>
+          <w:rFonts w:ascii="Times New Roman" w:hAnsi="Times New Roman" w:cs="Times New Roman"/>
+        </w:rPr>
+      </w:pPr>
+    </w:p>
+    <w:p>
+      <w:pPr>
+        <w:rPr>
+          <w:rFonts w:ascii="Times New Roman" w:hAnsi="Times New Roman" w:cs="Times New Roman"/>
+        </w:rPr>
+      </w:pPr>
+      <w:r>
+        <w:rPr>
+          <w:rFonts w:ascii="Times New Roman" w:hAnsi="Times New Roman" w:cs="Times New Roman"/>
+        </w:rPr>
+        <w:t xml:space="preserve">Additionally, the datasets I have compiled include many more sources than previous studies. Including these additional data in previous studies would have an effect on their results. </w:t>
+      </w:r>
+    </w:p>
+    <w:p>
+      <w:pPr>
+        <w:rPr>
+          <w:rFonts w:ascii="Times New Roman" w:hAnsi="Times New Roman" w:cs="Times New Roman"/>
+        </w:rPr>
+      </w:pPr>
+    </w:p>
+    <w:p>
+      <w:pPr>
+        <w:rPr>
+          <w:rFonts w:ascii="Times New Roman" w:hAnsi="Times New Roman" w:cs="Times New Roman"/>
+        </w:rPr>
+      </w:pPr>
+      <w:r>
+        <w:rPr>
+          <w:rFonts w:ascii="Times New Roman" w:hAnsi="Times New Roman" w:cs="Times New Roman"/>
+          <w:strike/>
+        </w:rPr>
+        <w:t xml:space="preserve">For example, using data from </w:t>
       </w:r>
       <w:proofErr w:type="spellStart"/>
       <w:r>
         <w:rPr>
           <w:rFonts w:ascii="Times New Roman" w:hAnsi="Times New Roman" w:cs="Times New Roman"/>
+          <w:strike/>
         </w:rPr>
         <w:t>WisFlora</w:t>
       </w:r>
@@ -16662,6 +16824,7 @@
       <w:r>
         <w:rPr>
           <w:rFonts w:ascii="Times New Roman" w:hAnsi="Times New Roman" w:cs="Times New Roman"/>
+          <w:strike/>
         </w:rPr>
         <w:t xml:space="preserve"> and </w:t>
       </w:r>
@@ -16669,6 +16832,7 @@
       <w:r>
         <w:rPr>
           <w:rFonts w:ascii="Times New Roman" w:hAnsi="Times New Roman" w:cs="Times New Roman"/>
+          <w:strike/>
         </w:rPr>
         <w:t>vPlants</w:t>
       </w:r>
@@ -16676,36 +16840,42 @@
       <w:r>
         <w:rPr>
           <w:rFonts w:ascii="Times New Roman" w:hAnsi="Times New Roman" w:cs="Times New Roman"/>
+          <w:strike/>
         </w:rPr>
         <w:t xml:space="preserve"> (two databases associated with WIS and CHIC, respectively)</w:t>
       </w:r>
       <w:r>
         <w:rPr>
           <w:rFonts w:ascii="Times New Roman" w:hAnsi="Times New Roman" w:cs="Times New Roman"/>
+          <w:strike/>
         </w:rPr>
         <w:t xml:space="preserve"> Larkin </w:t>
       </w:r>
       <w:r>
         <w:rPr>
           <w:rFonts w:ascii="Times New Roman" w:hAnsi="Times New Roman" w:cs="Times New Roman"/>
+          <w:strike/>
         </w:rPr>
         <w:fldChar w:fldCharType="begin" w:fldLock="1"/>
       </w:r>
       <w:r>
         <w:rPr>
           <w:rFonts w:ascii="Times New Roman" w:hAnsi="Times New Roman" w:cs="Times New Roman"/>
+          <w:strike/>
         </w:rPr>
         <w:instrText>ADDIN CSL_CITATION { "citationItems" : [ { "id" : "ITEM-1", "itemData" : { "DOI" : "10.1007/s10530-011-0119-3", "author" : [ { "dropping-particle" : "", "family" : "Larkin", "given" : "Daniel J.", "non-dropping-particle" : "", "parse-names" : false, "suffix" : "" } ], "container-title" : "Biological Invasions", "id" : "ITEM-1", "issue" : "4", "issued" : { "date-parts" : [ [ "2011", "10", "15" ] ] }, "page" : "827-838", "title" : "Lengths and correlates of lag phases in upper-Midwest plant invasions", "type" : "article-journal", "volume" : "14" }, "suppress-author" : 1, "uris" : [ "http://www.mendeley.com/documents/?uuid=f2824fef-9ba6-4a60-95f9-4e302e1c2748" ] } ], "mendeley" : { "previouslyFormattedCitation" : "(2011)" }, "properties" : { "noteIndex" : 0 }, "schema" : "https://github.com/citation-style-language/schema/raw/master/csl-citation.json" }</w:instrText>
       </w:r>
       <w:r>
         <w:rPr>
           <w:rFonts w:ascii="Times New Roman" w:hAnsi="Times New Roman" w:cs="Times New Roman"/>
+          <w:strike/>
         </w:rPr>
         <w:fldChar w:fldCharType="separate"/>
       </w:r>
       <w:r>
         <w:rPr>
           <w:rFonts w:ascii="Times New Roman" w:hAnsi="Times New Roman" w:cs="Times New Roman"/>
+          <w:strike/>
           <w:noProof/>
         </w:rPr>
         <w:t>(2011)</w:t>
@@ -16713,18 +16883,21 @@
       <w:r>
         <w:rPr>
           <w:rFonts w:ascii="Times New Roman" w:hAnsi="Times New Roman" w:cs="Times New Roman"/>
+          <w:strike/>
         </w:rPr>
         <w:fldChar w:fldCharType="end"/>
       </w:r>
       <w:r>
         <w:rPr>
           <w:rFonts w:ascii="Times New Roman" w:hAnsi="Times New Roman" w:cs="Times New Roman"/>
+          <w:strike/>
         </w:rPr>
         <w:t xml:space="preserve"> found that the earliest record of </w:t>
       </w:r>
       <w:r>
         <w:rPr>
           <w:rFonts w:ascii="Times New Roman" w:hAnsi="Times New Roman" w:cs="Times New Roman"/>
+          <w:strike/>
         </w:rPr>
         <w:softHyphen/>
       </w:r>
@@ -16733,56 +16906,111 @@
           <w:rFonts w:ascii="Times New Roman" w:hAnsi="Times New Roman" w:cs="Times New Roman"/>
           <w:i/>
           <w:iCs/>
+          <w:strike/>
         </w:rPr>
         <w:t>F. alnus</w:t>
       </w:r>
       <w:r>
         <w:rPr>
           <w:rFonts w:ascii="Times New Roman" w:hAnsi="Times New Roman" w:cs="Times New Roman"/>
+          <w:strike/>
         </w:rPr>
         <w:t xml:space="preserve"> in the southern Lake Michigan region was 1941</w:t>
       </w:r>
       <w:r>
         <w:rPr>
           <w:rFonts w:ascii="Times New Roman" w:hAnsi="Times New Roman" w:cs="Times New Roman"/>
+          <w:strike/>
         </w:rPr>
         <w:t xml:space="preserve"> and estimated that the species had a 15 year lag-phase, culminating</w:t>
       </w:r>
       <w:r>
         <w:rPr>
           <w:rFonts w:ascii="Times New Roman" w:hAnsi="Times New Roman" w:cs="Times New Roman"/>
+          <w:strike/>
         </w:rPr>
         <w:t xml:space="preserve"> in</w:t>
       </w:r>
       <w:r>
         <w:rPr>
           <w:rFonts w:ascii="Times New Roman" w:hAnsi="Times New Roman" w:cs="Times New Roman"/>
+          <w:strike/>
         </w:rPr>
         <w:t xml:space="preserve"> 1956</w:t>
       </w:r>
       <w:r>
         <w:rPr>
           <w:rFonts w:ascii="Times New Roman" w:hAnsi="Times New Roman" w:cs="Times New Roman"/>
+          <w:strike/>
         </w:rPr>
         <w:t xml:space="preserve">. </w:t>
       </w:r>
       <w:r>
         <w:rPr>
           <w:rFonts w:ascii="Times New Roman" w:hAnsi="Times New Roman" w:cs="Times New Roman"/>
+          <w:strike/>
         </w:rPr>
         <w:t>In my compiled dataset, the first record in this region is from 1912, which would expand the estimated lag-phase by</w:t>
       </w:r>
       <w:r>
         <w:rPr>
           <w:rFonts w:ascii="Times New Roman" w:hAnsi="Times New Roman" w:cs="Times New Roman"/>
+          <w:strike/>
         </w:rPr>
         <w:t xml:space="preserve"> 29 years, making the total lag-phase </w:t>
       </w:r>
       <w:r>
         <w:rPr>
           <w:rFonts w:ascii="Times New Roman" w:hAnsi="Times New Roman" w:cs="Times New Roman"/>
-        </w:rPr>
-        <w:t>44 years. This raises the interesting point that in studies using herbarium data, limiting the data used to particular sources (i.e., particular herbaria or collections within herbaria) can result in misleading calculations of the real ecological processes going on in space.</w:t>
+          <w:strike/>
+        </w:rPr>
+        <w:t>44 years.</w:t>
+      </w:r>
+      <w:r>
+        <w:rPr>
+          <w:rFonts w:ascii="Times New Roman" w:hAnsi="Times New Roman" w:cs="Times New Roman"/>
+        </w:rPr>
+        <w:t xml:space="preserve"> </w:t>
+      </w:r>
+    </w:p>
+    <w:p>
+      <w:pPr>
+        <w:rPr>
+          <w:rFonts w:ascii="Times New Roman" w:hAnsi="Times New Roman" w:cs="Times New Roman"/>
+        </w:rPr>
+      </w:pPr>
+      <w:r>
+        <w:rPr>
+          <w:rFonts w:ascii="Times New Roman" w:hAnsi="Times New Roman" w:cs="Times New Roman"/>
+        </w:rPr>
+        <w:t xml:space="preserve">The results of Larking, in which there are different ‘Earliest records’, ‘Lag length’, and ‘Inflection years’ among the three regions studied indicates that invasion dynamics are very much governed by local processes. </w:t>
+      </w:r>
+    </w:p>
+    <w:p>
+      <w:pPr>
+        <w:rPr>
+          <w:rFonts w:ascii="Times New Roman" w:hAnsi="Times New Roman" w:cs="Times New Roman"/>
+        </w:rPr>
+      </w:pPr>
+    </w:p>
+    <w:p>
+      <w:pPr>
+        <w:rPr>
+          <w:rFonts w:ascii="Times New Roman" w:hAnsi="Times New Roman" w:cs="Times New Roman"/>
+        </w:rPr>
+      </w:pPr>
+      <w:r>
+        <w:rPr>
+          <w:rFonts w:ascii="Times New Roman" w:hAnsi="Times New Roman" w:cs="Times New Roman"/>
+          <w:b/>
+        </w:rPr>
+        <w:t xml:space="preserve">Make this point else where – perhaps in the caveats. </w:t>
+      </w:r>
+      <w:r>
+        <w:rPr>
+          <w:rFonts w:ascii="Times New Roman" w:hAnsi="Times New Roman" w:cs="Times New Roman"/>
+        </w:rPr>
+        <w:t>This raises the interesting point that in studies using herbarium data, limiting the data used to particular sources (i.e., particular herbaria or collections within herbaria) can result in misleading calculations of the real ecological processes going on in space.</w:t>
       </w:r>
       <w:r>
         <w:rPr>

</xml_diff>

<commit_message>
Edits and additions the the results section, as well as some edits to the methods section.
</commit_message>
<xml_diff>
--- a/manuscript/Chapter-3-Reconstructing-F-alnus-spread.docx
+++ b/manuscript/Chapter-3-Reconstructing-F-alnus-spread.docx
@@ -1861,8 +1861,6 @@
         </w:rPr>
         <w:t>.</w:t>
       </w:r>
-      <w:bookmarkStart w:id="0" w:name="_GoBack"/>
-      <w:bookmarkEnd w:id="0"/>
       <w:r>
         <w:rPr>
           <w:rFonts w:ascii="Times New Roman" w:hAnsi="Times New Roman" w:cs="Times New Roman"/>
@@ -8154,19 +8152,19 @@
         <w:rPr>
           <w:rFonts w:ascii="Times New Roman" w:hAnsi="Times New Roman" w:cs="Times New Roman"/>
         </w:rPr>
-        <w:t>and</w:t>
-      </w:r>
-      <w:r>
-        <w:rPr>
-          <w:rFonts w:ascii="Times New Roman" w:hAnsi="Times New Roman" w:cs="Times New Roman"/>
-        </w:rPr>
-        <w:t xml:space="preserve"> to</w:t>
-      </w:r>
-      <w:r>
-        <w:rPr>
-          <w:rFonts w:ascii="Times New Roman" w:hAnsi="Times New Roman" w:cs="Times New Roman"/>
-        </w:rPr>
-        <w:t xml:space="preserve"> estimate the duration of inherent lag phases of non-native invasive species</w:t>
+        <w:t xml:space="preserve">for </w:t>
+      </w:r>
+      <w:r>
+        <w:rPr>
+          <w:rFonts w:ascii="Times New Roman" w:hAnsi="Times New Roman" w:cs="Times New Roman"/>
+        </w:rPr>
+        <w:t>non-native invasive species</w:t>
+      </w:r>
+      <w:r>
+        <w:rPr>
+          <w:rFonts w:ascii="Times New Roman" w:hAnsi="Times New Roman" w:cs="Times New Roman"/>
+        </w:rPr>
+        <w:t xml:space="preserve"> and to determine if a species experienced an extended lag phase</w:t>
       </w:r>
       <w:r>
         <w:rPr>
@@ -8214,9 +8212,27 @@
       <w:r>
         <w:rPr>
           <w:rFonts w:ascii="Times New Roman" w:hAnsi="Times New Roman" w:cs="Times New Roman"/>
-          <w:highlight w:val="yellow"/>
-        </w:rPr>
-        <w:t>I calculated the total number of records reported per decade</w:t>
+        </w:rPr>
+        <w:t xml:space="preserve">I calculated </w:t>
+      </w:r>
+      <w:r>
+        <w:rPr>
+          <w:rFonts w:ascii="Times New Roman" w:hAnsi="Times New Roman" w:cs="Times New Roman"/>
+        </w:rPr>
+        <w:t>the cumulative number of records reported per year in</w:t>
+      </w:r>
+      <w:r>
+        <w:rPr>
+          <w:rFonts w:ascii="Times New Roman" w:hAnsi="Times New Roman" w:cs="Times New Roman"/>
+        </w:rPr>
+        <w:t xml:space="preserve"> the dataset of compiled historical </w:t>
+      </w:r>
+      <w:r>
+        <w:rPr>
+          <w:rFonts w:ascii="Times New Roman" w:hAnsi="Times New Roman" w:cs="Times New Roman"/>
+          <w:i/>
+        </w:rPr>
+        <w:t>F. alnus</w:t>
       </w:r>
       <w:r>
         <w:rPr>
@@ -8228,20 +8244,123 @@
         <w:rPr>
           <w:rFonts w:ascii="Times New Roman" w:hAnsi="Times New Roman" w:cs="Times New Roman"/>
         </w:rPr>
-        <w:t>and the cumulative number of records reported per year in</w:t>
-      </w:r>
-      <w:r>
-        <w:rPr>
-          <w:rFonts w:ascii="Times New Roman" w:hAnsi="Times New Roman" w:cs="Times New Roman"/>
-        </w:rPr>
-        <w:t xml:space="preserve"> the dataset of compiled historical </w:t>
-      </w:r>
-      <w:r>
-        <w:rPr>
-          <w:rFonts w:ascii="Times New Roman" w:hAnsi="Times New Roman" w:cs="Times New Roman"/>
-          <w:i/>
-        </w:rPr>
-        <w:t>F. alnus</w:t>
+        <w:t>presences and</w:t>
+      </w:r>
+      <w:r>
+        <w:rPr>
+          <w:rFonts w:ascii="Times New Roman" w:hAnsi="Times New Roman" w:cs="Times New Roman"/>
+        </w:rPr>
+        <w:t xml:space="preserve"> plotted the log of the cumulative number of rec</w:t>
+      </w:r>
+      <w:r>
+        <w:rPr>
+          <w:rFonts w:ascii="Times New Roman" w:hAnsi="Times New Roman" w:cs="Times New Roman"/>
+        </w:rPr>
+        <w:t>ords through time against years</w:t>
+      </w:r>
+      <w:r>
+        <w:rPr>
+          <w:rFonts w:ascii="Times New Roman" w:hAnsi="Times New Roman" w:cs="Times New Roman"/>
+        </w:rPr>
+        <w:t xml:space="preserve">. </w:t>
+      </w:r>
+      <w:r>
+        <w:rPr>
+          <w:rFonts w:ascii="Times New Roman" w:hAnsi="Times New Roman" w:cs="Times New Roman"/>
+        </w:rPr>
+        <w:t xml:space="preserve">I fit linear, quadratic, and cubic regression lines to these data, and used the likelihood ratio to determine which model was the best fit. </w:t>
+      </w:r>
+      <w:r>
+        <w:rPr>
+          <w:rFonts w:ascii="Times New Roman" w:hAnsi="Times New Roman" w:cs="Times New Roman"/>
+        </w:rPr>
+        <w:t>Using the cumulative records through time data, I calculated a</w:t>
+      </w:r>
+      <w:r>
+        <w:rPr>
+          <w:rFonts w:ascii="Times New Roman" w:hAnsi="Times New Roman" w:cs="Times New Roman"/>
+        </w:rPr>
+        <w:t>n annual</w:t>
+      </w:r>
+      <w:r>
+        <w:rPr>
+          <w:rFonts w:ascii="Times New Roman" w:hAnsi="Times New Roman" w:cs="Times New Roman"/>
+        </w:rPr>
+        <w:t xml:space="preserve"> rate of growth for the </w:t>
+      </w:r>
+      <w:r>
+        <w:rPr>
+          <w:rFonts w:ascii="Times New Roman" w:hAnsi="Times New Roman" w:cs="Times New Roman"/>
+        </w:rPr>
+        <w:t xml:space="preserve">cumulative </w:t>
+      </w:r>
+      <w:r>
+        <w:rPr>
+          <w:rFonts w:ascii="Times New Roman" w:hAnsi="Times New Roman" w:cs="Times New Roman"/>
+        </w:rPr>
+        <w:t xml:space="preserve">number of </w:t>
+      </w:r>
+      <w:r>
+        <w:rPr>
+          <w:rFonts w:ascii="Times New Roman" w:hAnsi="Times New Roman" w:cs="Times New Roman"/>
+        </w:rPr>
+        <w:t xml:space="preserve">presence records by </w:t>
+      </w:r>
+      <w:r>
+        <w:rPr>
+          <w:rFonts w:ascii="Times New Roman" w:hAnsi="Times New Roman" w:cs="Times New Roman"/>
+        </w:rPr>
+        <w:t xml:space="preserve">dividing the cumulative number of records </w:t>
+      </w:r>
+      <w:r>
+        <w:rPr>
+          <w:rFonts w:ascii="Times New Roman" w:hAnsi="Times New Roman" w:cs="Times New Roman"/>
+        </w:rPr>
+        <w:t>at</w:t>
+      </w:r>
+      <w:r>
+        <w:rPr>
+          <w:rFonts w:ascii="Times New Roman" w:hAnsi="Times New Roman" w:cs="Times New Roman"/>
+        </w:rPr>
+        <w:t xml:space="preserve"> year </w:t>
+      </w:r>
+      <w:r>
+        <w:rPr>
+          <w:rFonts w:ascii="Times New Roman" w:hAnsi="Times New Roman" w:cs="Times New Roman"/>
+          <w:i/>
+        </w:rPr>
+        <w:t>t+1</w:t>
+      </w:r>
+      <w:r>
+        <w:rPr>
+          <w:rFonts w:ascii="Times New Roman" w:hAnsi="Times New Roman" w:cs="Times New Roman"/>
+        </w:rPr>
+        <w:t xml:space="preserve"> by the cumulative number of records </w:t>
+      </w:r>
+      <w:r>
+        <w:rPr>
+          <w:rFonts w:ascii="Times New Roman" w:hAnsi="Times New Roman" w:cs="Times New Roman"/>
+        </w:rPr>
+        <w:t>at</w:t>
+      </w:r>
+      <w:r>
+        <w:rPr>
+          <w:rFonts w:ascii="Times New Roman" w:hAnsi="Times New Roman" w:cs="Times New Roman"/>
+        </w:rPr>
+        <w:t xml:space="preserve"> year </w:t>
+      </w:r>
+      <w:r>
+        <w:rPr>
+          <w:rFonts w:ascii="Times New Roman" w:hAnsi="Times New Roman" w:cs="Times New Roman"/>
+          <w:i/>
+        </w:rPr>
+        <w:t>t</w:t>
+      </w:r>
+      <w:r>
+        <w:rPr>
+          <w:rFonts w:ascii="Times New Roman" w:hAnsi="Times New Roman" w:cs="Times New Roman"/>
+        </w:rPr>
+        <w:t>. The mean rate of growth was calculated as the geometric mean of the annual growth rates.</w:t>
       </w:r>
       <w:r>
         <w:rPr>
@@ -8253,142 +8372,79 @@
         <w:rPr>
           <w:rFonts w:ascii="Times New Roman" w:hAnsi="Times New Roman" w:cs="Times New Roman"/>
         </w:rPr>
-        <w:t>presences.</w:t>
-      </w:r>
-      <w:r>
-        <w:rPr>
-          <w:rFonts w:ascii="Times New Roman" w:hAnsi="Times New Roman" w:cs="Times New Roman"/>
-        </w:rPr>
-        <w:t xml:space="preserve"> </w:t>
-      </w:r>
-      <w:r>
-        <w:rPr>
-          <w:rFonts w:ascii="Times New Roman" w:hAnsi="Times New Roman" w:cs="Times New Roman"/>
-        </w:rPr>
-        <w:t xml:space="preserve">I plotted the log of the cumulative number of records through time against years, checking to see if the cumulative number of records increases exponentially through time (i.e., if this relationship is linear). </w:t>
-      </w:r>
-      <w:r>
-        <w:rPr>
-          <w:rFonts w:ascii="Times New Roman" w:hAnsi="Times New Roman" w:cs="Times New Roman"/>
-        </w:rPr>
-        <w:t xml:space="preserve">I fit linear, quadratic, and cubic regression lines to these data, and used the likelihood ratio to determine which model was the best fit. </w:t>
-      </w:r>
-      <w:r>
-        <w:rPr>
-          <w:rFonts w:ascii="Times New Roman" w:hAnsi="Times New Roman" w:cs="Times New Roman"/>
-        </w:rPr>
-        <w:t>Using the cumulative records through time data, I calculated a</w:t>
-      </w:r>
-      <w:r>
-        <w:rPr>
-          <w:rFonts w:ascii="Times New Roman" w:hAnsi="Times New Roman" w:cs="Times New Roman"/>
-        </w:rPr>
-        <w:t>n annual</w:t>
-      </w:r>
-      <w:r>
-        <w:rPr>
-          <w:rFonts w:ascii="Times New Roman" w:hAnsi="Times New Roman" w:cs="Times New Roman"/>
-        </w:rPr>
-        <w:t xml:space="preserve"> rate of growth for the </w:t>
-      </w:r>
-      <w:r>
-        <w:rPr>
-          <w:rFonts w:ascii="Times New Roman" w:hAnsi="Times New Roman" w:cs="Times New Roman"/>
-        </w:rPr>
-        <w:t xml:space="preserve">cumulative </w:t>
-      </w:r>
-      <w:r>
-        <w:rPr>
-          <w:rFonts w:ascii="Times New Roman" w:hAnsi="Times New Roman" w:cs="Times New Roman"/>
-        </w:rPr>
-        <w:t xml:space="preserve">number of </w:t>
-      </w:r>
-      <w:r>
-        <w:rPr>
-          <w:rFonts w:ascii="Times New Roman" w:hAnsi="Times New Roman" w:cs="Times New Roman"/>
-        </w:rPr>
-        <w:t xml:space="preserve">presence records by </w:t>
-      </w:r>
-      <w:r>
-        <w:rPr>
-          <w:rFonts w:ascii="Times New Roman" w:hAnsi="Times New Roman" w:cs="Times New Roman"/>
-        </w:rPr>
-        <w:t xml:space="preserve">dividing the cumulative number of records </w:t>
-      </w:r>
-      <w:r>
-        <w:rPr>
-          <w:rFonts w:ascii="Times New Roman" w:hAnsi="Times New Roman" w:cs="Times New Roman"/>
-        </w:rPr>
-        <w:t>at</w:t>
-      </w:r>
-      <w:r>
-        <w:rPr>
-          <w:rFonts w:ascii="Times New Roman" w:hAnsi="Times New Roman" w:cs="Times New Roman"/>
-        </w:rPr>
-        <w:t xml:space="preserve"> year </w:t>
-      </w:r>
-      <w:r>
-        <w:rPr>
-          <w:rFonts w:ascii="Times New Roman" w:hAnsi="Times New Roman" w:cs="Times New Roman"/>
-          <w:i/>
-        </w:rPr>
-        <w:t>t+1</w:t>
-      </w:r>
-      <w:r>
-        <w:rPr>
-          <w:rFonts w:ascii="Times New Roman" w:hAnsi="Times New Roman" w:cs="Times New Roman"/>
-        </w:rPr>
-        <w:t xml:space="preserve"> by the cumulative number of records </w:t>
-      </w:r>
-      <w:r>
-        <w:rPr>
-          <w:rFonts w:ascii="Times New Roman" w:hAnsi="Times New Roman" w:cs="Times New Roman"/>
-        </w:rPr>
-        <w:t>at</w:t>
-      </w:r>
-      <w:r>
-        <w:rPr>
-          <w:rFonts w:ascii="Times New Roman" w:hAnsi="Times New Roman" w:cs="Times New Roman"/>
-        </w:rPr>
-        <w:t xml:space="preserve"> year </w:t>
-      </w:r>
-      <w:r>
-        <w:rPr>
-          <w:rFonts w:ascii="Times New Roman" w:hAnsi="Times New Roman" w:cs="Times New Roman"/>
-          <w:i/>
-        </w:rPr>
-        <w:t>t</w:t>
-      </w:r>
-      <w:r>
-        <w:rPr>
-          <w:rFonts w:ascii="Times New Roman" w:hAnsi="Times New Roman" w:cs="Times New Roman"/>
-        </w:rPr>
-        <w:t>. The mean rate of growth was calculated as the geometric mean of the annual growth rates.</w:t>
-      </w:r>
-      <w:r>
-        <w:rPr>
-          <w:rFonts w:ascii="Times New Roman" w:hAnsi="Times New Roman" w:cs="Times New Roman"/>
-        </w:rPr>
-        <w:t xml:space="preserve"> </w:t>
-      </w:r>
-      <w:r>
-        <w:rPr>
-          <w:rFonts w:ascii="Times New Roman" w:hAnsi="Times New Roman" w:cs="Times New Roman"/>
-        </w:rPr>
-        <w:t xml:space="preserve">Additionally, I calculated a moving window geometric mean growth, with a window of 10 years. The moving window geometric mean growth values </w:t>
-      </w:r>
-      <w:r>
-        <w:rPr>
-          <w:rFonts w:ascii="Times New Roman" w:hAnsi="Times New Roman" w:cs="Times New Roman"/>
-          <w:highlight w:val="yellow"/>
-        </w:rPr>
-        <w:t>take into</w:t>
-      </w:r>
-      <w:r>
-        <w:rPr>
-          <w:rFonts w:ascii="Times New Roman" w:hAnsi="Times New Roman" w:cs="Times New Roman"/>
-        </w:rPr>
-        <w:t xml:space="preserve"> account inter-annual fluctuations in growth rates and are likely more accurate for the earliest period of the invasion, during which time calculations are made using a relatively small number of records.</w:t>
+        <w:t>Additionally, I calculated</w:t>
+      </w:r>
+      <w:r>
+        <w:rPr>
+          <w:rFonts w:ascii="Times New Roman" w:hAnsi="Times New Roman" w:cs="Times New Roman"/>
+        </w:rPr>
+        <w:t xml:space="preserve"> 10-year</w:t>
+      </w:r>
+      <w:r>
+        <w:rPr>
+          <w:rFonts w:ascii="Times New Roman" w:hAnsi="Times New Roman" w:cs="Times New Roman"/>
+        </w:rPr>
+        <w:t xml:space="preserve"> movi</w:t>
+      </w:r>
+      <w:r>
+        <w:rPr>
+          <w:rFonts w:ascii="Times New Roman" w:hAnsi="Times New Roman" w:cs="Times New Roman"/>
+        </w:rPr>
+        <w:t>ng window geometric mean growth</w:t>
+      </w:r>
+      <w:r>
+        <w:rPr>
+          <w:rFonts w:ascii="Times New Roman" w:hAnsi="Times New Roman" w:cs="Times New Roman"/>
+        </w:rPr>
+        <w:t xml:space="preserve"> rates</w:t>
+      </w:r>
+      <w:r>
+        <w:rPr>
+          <w:rFonts w:ascii="Times New Roman" w:hAnsi="Times New Roman" w:cs="Times New Roman"/>
+        </w:rPr>
+        <w:t>, which minimizes the influence of extreme</w:t>
+      </w:r>
+      <w:r>
+        <w:rPr>
+          <w:rFonts w:ascii="Times New Roman" w:hAnsi="Times New Roman" w:cs="Times New Roman"/>
+        </w:rPr>
+        <w:t xml:space="preserve"> inter-annual fluctuations in growth rates</w:t>
+      </w:r>
+      <w:r>
+        <w:rPr>
+          <w:rFonts w:ascii="Times New Roman" w:hAnsi="Times New Roman" w:cs="Times New Roman"/>
+        </w:rPr>
+        <w:t xml:space="preserve">. This </w:t>
+      </w:r>
+      <w:r>
+        <w:rPr>
+          <w:rFonts w:ascii="Times New Roman" w:hAnsi="Times New Roman" w:cs="Times New Roman"/>
+        </w:rPr>
+        <w:t xml:space="preserve">likely </w:t>
+      </w:r>
+      <w:r>
+        <w:rPr>
+          <w:rFonts w:ascii="Times New Roman" w:hAnsi="Times New Roman" w:cs="Times New Roman"/>
+        </w:rPr>
+        <w:t xml:space="preserve">yields </w:t>
+      </w:r>
+      <w:r>
+        <w:rPr>
+          <w:rFonts w:ascii="Times New Roman" w:hAnsi="Times New Roman" w:cs="Times New Roman"/>
+        </w:rPr>
+        <w:t>more accurate</w:t>
+      </w:r>
+      <w:r>
+        <w:rPr>
+          <w:rFonts w:ascii="Times New Roman" w:hAnsi="Times New Roman" w:cs="Times New Roman"/>
+        </w:rPr>
+        <w:t xml:space="preserve"> rates</w:t>
+      </w:r>
+      <w:r>
+        <w:rPr>
+          <w:rFonts w:ascii="Times New Roman" w:hAnsi="Times New Roman" w:cs="Times New Roman"/>
+        </w:rPr>
+        <w:t xml:space="preserve"> for the earliest period of the invasion, during which time calculations are made using a relatively small number of records.</w:t>
       </w:r>
     </w:p>
     <w:p>
@@ -8814,12 +8870,6 @@
         <w:rPr>
           <w:rFonts w:ascii="Times New Roman" w:hAnsi="Times New Roman" w:cs="Times New Roman"/>
         </w:rPr>
-        <w:t xml:space="preserve"> and the resulting cumulative curve is sometimes referred to as the “invasion curve”</w:t>
-      </w:r>
-      <w:r>
-        <w:rPr>
-          <w:rFonts w:ascii="Times New Roman" w:hAnsi="Times New Roman" w:cs="Times New Roman"/>
-        </w:rPr>
         <w:t xml:space="preserve"> </w:t>
       </w:r>
       <w:r>
@@ -8882,7 +8932,19 @@
         <w:rPr>
           <w:rFonts w:ascii="Times New Roman" w:hAnsi="Times New Roman" w:cs="Times New Roman"/>
         </w:rPr>
-        <w:t xml:space="preserve">I calculated the rate of growth for the area of occurrence in a similar manner to how I calculated the rate of growth of the number of records (see </w:t>
+        <w:t xml:space="preserve">I calculated the rate of growth for the area of occurrence </w:t>
+      </w:r>
+      <w:r>
+        <w:rPr>
+          <w:rFonts w:ascii="Times New Roman" w:hAnsi="Times New Roman" w:cs="Times New Roman"/>
+        </w:rPr>
+        <w:t>analogously</w:t>
+      </w:r>
+      <w:r>
+        <w:rPr>
+          <w:rFonts w:ascii="Times New Roman" w:hAnsi="Times New Roman" w:cs="Times New Roman"/>
+        </w:rPr>
+        <w:t xml:space="preserve"> to how I calculated the rate of growth of the number of records (see </w:t>
       </w:r>
       <w:r>
         <w:rPr>
@@ -8901,19 +8963,61 @@
         <w:rPr>
           <w:rFonts w:ascii="Times New Roman" w:hAnsi="Times New Roman" w:cs="Times New Roman"/>
         </w:rPr>
-        <w:t>. In these calculations, the cumulative number of records was substituted with the cumulative number of occupied gird cells.</w:t>
-      </w:r>
-      <w:r>
-        <w:rPr>
-          <w:rFonts w:ascii="Times New Roman" w:hAnsi="Times New Roman" w:cs="Times New Roman"/>
-        </w:rPr>
-        <w:t xml:space="preserve"> I also plotted the square root of the cumulative number of grid cells versus time (years). Assuming areal growth is a random diffusion process, </w:t>
-      </w:r>
-      <w:r>
-        <w:rPr>
-          <w:rFonts w:ascii="Times New Roman" w:hAnsi="Times New Roman" w:cs="Times New Roman"/>
-        </w:rPr>
-        <w:t>this relationship should be linear. A deviation from linearity that is concave up is indicative of a period of time earlier in the history of the species presence during which spatial spread is slower than random diffusion. Likewise, a concave down curve is indicative of a period of time earlier in the history of the species presence during which spatial spread is more rapid than random diffusion.</w:t>
+        <w:t>. In these calculations, the cumulative number of records was substituted with the cumulative number of occupied gird cells</w:t>
+      </w:r>
+      <w:r>
+        <w:rPr>
+          <w:rFonts w:ascii="Times New Roman" w:hAnsi="Times New Roman" w:cs="Times New Roman"/>
+        </w:rPr>
+        <w:t xml:space="preserve"> and the</w:t>
+      </w:r>
+      <w:r>
+        <w:rPr>
+          <w:rFonts w:ascii="Times New Roman" w:hAnsi="Times New Roman" w:cs="Times New Roman"/>
+        </w:rPr>
+        <w:t xml:space="preserve"> square root of the cumulative number of grid cells versus time (years)</w:t>
+      </w:r>
+      <w:r>
+        <w:rPr>
+          <w:rFonts w:ascii="Times New Roman" w:hAnsi="Times New Roman" w:cs="Times New Roman"/>
+        </w:rPr>
+        <w:t xml:space="preserve"> was plotted</w:t>
+      </w:r>
+      <w:r>
+        <w:rPr>
+          <w:rFonts w:ascii="Times New Roman" w:hAnsi="Times New Roman" w:cs="Times New Roman"/>
+        </w:rPr>
+        <w:t xml:space="preserve">. Assuming areal growth is a random diffusion process, </w:t>
+      </w:r>
+      <w:r>
+        <w:rPr>
+          <w:rFonts w:ascii="Times New Roman" w:hAnsi="Times New Roman" w:cs="Times New Roman"/>
+        </w:rPr>
+        <w:t xml:space="preserve">this relationship should be linear. A deviation from linearity that is concave up </w:t>
+      </w:r>
+      <w:r>
+        <w:rPr>
+          <w:rFonts w:ascii="Times New Roman" w:hAnsi="Times New Roman" w:cs="Times New Roman"/>
+        </w:rPr>
+        <w:t xml:space="preserve">indicates </w:t>
+      </w:r>
+      <w:r>
+        <w:rPr>
+          <w:rFonts w:ascii="Times New Roman" w:hAnsi="Times New Roman" w:cs="Times New Roman"/>
+        </w:rPr>
+        <w:t xml:space="preserve">a period of time earlier in the history of the species presence during which spatial spread is slower than random diffusion. Likewise, a concave down curve </w:t>
+      </w:r>
+      <w:r>
+        <w:rPr>
+          <w:rFonts w:ascii="Times New Roman" w:hAnsi="Times New Roman" w:cs="Times New Roman"/>
+        </w:rPr>
+        <w:t>indicates</w:t>
+      </w:r>
+      <w:r>
+        <w:rPr>
+          <w:rFonts w:ascii="Times New Roman" w:hAnsi="Times New Roman" w:cs="Times New Roman"/>
+        </w:rPr>
+        <w:t xml:space="preserve"> a period of time earlier in the history of the species presence during which spatial spread is more rapid than random diffusion.</w:t>
       </w:r>
     </w:p>
     <w:p>
@@ -8969,14 +9073,50 @@
         <w:rPr>
           <w:rFonts w:ascii="Times New Roman" w:hAnsi="Times New Roman" w:cs="Times New Roman"/>
         </w:rPr>
-        <w:t xml:space="preserve">Many records contained only enough information to georeference the collection location to the county level. Furthermore, </w:t>
+        <w:t>Many records contained only enough</w:t>
+      </w:r>
+      <w:r>
+        <w:rPr>
+          <w:rFonts w:ascii="Times New Roman" w:hAnsi="Times New Roman" w:cs="Times New Roman"/>
+        </w:rPr>
+        <w:t xml:space="preserve"> spatial</w:t>
+      </w:r>
+      <w:r>
+        <w:rPr>
+          <w:rFonts w:ascii="Times New Roman" w:hAnsi="Times New Roman" w:cs="Times New Roman"/>
+        </w:rPr>
+        <w:t xml:space="preserve"> information to georeference the collection location to the county </w:t>
+      </w:r>
+      <w:r>
+        <w:rPr>
+          <w:rFonts w:ascii="Times New Roman" w:hAnsi="Times New Roman" w:cs="Times New Roman"/>
+        </w:rPr>
+        <w:t>in which it</w:t>
+      </w:r>
+      <w:r>
+        <w:rPr>
+          <w:rFonts w:ascii="Times New Roman" w:hAnsi="Times New Roman" w:cs="Times New Roman"/>
+        </w:rPr>
+        <w:t xml:space="preserve"> </w:t>
+      </w:r>
+      <w:r>
+        <w:rPr>
+          <w:rFonts w:ascii="Times New Roman" w:hAnsi="Times New Roman" w:cs="Times New Roman"/>
+        </w:rPr>
+        <w:t>occurred</w:t>
+      </w:r>
+      <w:r>
+        <w:rPr>
+          <w:rFonts w:ascii="Times New Roman" w:hAnsi="Times New Roman" w:cs="Times New Roman"/>
+        </w:rPr>
+        <w:t xml:space="preserve">. Furthermore, </w:t>
       </w:r>
       <w:proofErr w:type="gramStart"/>
       <w:r>
         <w:rPr>
           <w:rFonts w:ascii="Times New Roman" w:hAnsi="Times New Roman" w:cs="Times New Roman"/>
         </w:rPr>
-        <w:t>georeferencing records to the county level requires</w:t>
+        <w:t>georeferencing records to county requires</w:t>
       </w:r>
       <w:proofErr w:type="gramEnd"/>
       <w:r>
@@ -10729,41 +10869,161 @@
         <w:adjustRightInd w:val="0"/>
         <w:rPr>
           <w:rFonts w:ascii="Times New Roman" w:hAnsi="Times New Roman" w:cs="Times New Roman"/>
+        </w:rPr>
+      </w:pPr>
+      <w:r>
+        <w:rPr>
+          <w:rFonts w:ascii="Times New Roman" w:hAnsi="Times New Roman" w:cs="Times New Roman"/>
+        </w:rPr>
+        <w:t>I</w:t>
+      </w:r>
+      <w:r>
+        <w:rPr>
+          <w:rFonts w:ascii="Times New Roman" w:hAnsi="Times New Roman" w:cs="Times New Roman"/>
+        </w:rPr>
+        <w:t xml:space="preserve"> compiled </w:t>
+      </w:r>
+      <w:r>
+        <w:rPr>
+          <w:rFonts w:ascii="Times New Roman" w:hAnsi="Times New Roman" w:cs="Times New Roman"/>
+        </w:rPr>
+        <w:t xml:space="preserve">a </w:t>
+      </w:r>
+      <w:r>
+        <w:rPr>
+          <w:rFonts w:ascii="Times New Roman" w:hAnsi="Times New Roman" w:cs="Times New Roman"/>
+        </w:rPr>
+        <w:t xml:space="preserve">dataset of 749 occurrence records for </w:t>
+      </w:r>
+      <w:r>
+        <w:rPr>
+          <w:rFonts w:ascii="Times New Roman" w:hAnsi="Times New Roman" w:cs="Times New Roman"/>
+          <w:i/>
+        </w:rPr>
+        <w:t>F. alnus</w:t>
+      </w:r>
+      <w:r>
+        <w:rPr>
+          <w:rFonts w:ascii="Times New Roman" w:hAnsi="Times New Roman" w:cs="Times New Roman"/>
+        </w:rPr>
+        <w:t xml:space="preserve"> and 5548 occurrence records for the combined group of associated species. </w:t>
+      </w:r>
+      <w:r>
+        <w:rPr>
+          <w:rFonts w:ascii="Times New Roman" w:hAnsi="Times New Roman" w:cs="Times New Roman"/>
+          <w:i/>
+        </w:rPr>
+        <w:t>Frangula alnus</w:t>
+      </w:r>
+      <w:r>
+        <w:rPr>
+          <w:rFonts w:ascii="Times New Roman" w:hAnsi="Times New Roman" w:cs="Times New Roman"/>
+        </w:rPr>
+        <w:t xml:space="preserve"> specimens have been collected in much of northeast North America (Figure __A__), and collection locations for the group of associated species </w:t>
+      </w:r>
+      <w:r>
+        <w:rPr>
+          <w:rFonts w:ascii="Times New Roman" w:hAnsi="Times New Roman" w:cs="Times New Roman"/>
+        </w:rPr>
+        <w:t>was</w:t>
+      </w:r>
+      <w:r>
+        <w:rPr>
+          <w:rFonts w:ascii="Times New Roman" w:hAnsi="Times New Roman" w:cs="Times New Roman"/>
+        </w:rPr>
+        <w:t xml:space="preserve"> largely inclusive</w:t>
+      </w:r>
+      <w:r>
+        <w:rPr>
+          <w:rFonts w:ascii="Times New Roman" w:hAnsi="Times New Roman" w:cs="Times New Roman"/>
+        </w:rPr>
+        <w:t xml:space="preserve"> of where </w:t>
+      </w:r>
+      <w:r>
+        <w:rPr>
+          <w:rFonts w:ascii="Times New Roman" w:hAnsi="Times New Roman" w:cs="Times New Roman"/>
           <w:i/>
           <w:iCs/>
         </w:rPr>
-      </w:pPr>
-      <w:r>
-        <w:rPr>
-          <w:rFonts w:ascii="Times New Roman" w:hAnsi="Times New Roman" w:cs="Times New Roman"/>
-        </w:rPr>
-        <w:t xml:space="preserve">My various searches resulted in a compiled dataset of 749 occurrence records for </w:t>
-      </w:r>
-      <w:r>
-        <w:rPr>
-          <w:rFonts w:ascii="Times New Roman" w:hAnsi="Times New Roman" w:cs="Times New Roman"/>
-          <w:i/>
-        </w:rPr>
         <w:t>F. alnus</w:t>
       </w:r>
       <w:r>
         <w:rPr>
           <w:rFonts w:ascii="Times New Roman" w:hAnsi="Times New Roman" w:cs="Times New Roman"/>
         </w:rPr>
-        <w:t xml:space="preserve"> and 5548 occurrence records for the combined group of associated species. </w:t>
-      </w:r>
-      <w:r>
-        <w:rPr>
-          <w:rFonts w:ascii="Times New Roman" w:hAnsi="Times New Roman" w:cs="Times New Roman"/>
-          <w:i/>
-        </w:rPr>
-        <w:t>Frangula alnus</w:t>
-      </w:r>
-      <w:r>
-        <w:rPr>
-          <w:rFonts w:ascii="Times New Roman" w:hAnsi="Times New Roman" w:cs="Times New Roman"/>
-        </w:rPr>
-        <w:t xml:space="preserve"> specimens have been collected in much of northeast North America (Figure __A__), and collection locations for the group of associated species </w:t>
+        <w:t xml:space="preserve"> was collected</w:t>
+      </w:r>
+      <w:r>
+        <w:rPr>
+          <w:rFonts w:ascii="Times New Roman" w:hAnsi="Times New Roman" w:cs="Times New Roman"/>
+        </w:rPr>
+        <w:t xml:space="preserve">. </w:t>
+      </w:r>
+      <w:r>
+        <w:rPr>
+          <w:rFonts w:ascii="Times New Roman" w:hAnsi="Times New Roman" w:cs="Times New Roman"/>
+        </w:rPr>
+        <w:t>The e</w:t>
+      </w:r>
+      <w:r>
+        <w:rPr>
+          <w:rFonts w:ascii="Times New Roman" w:hAnsi="Times New Roman" w:cs="Times New Roman"/>
+        </w:rPr>
+        <w:t xml:space="preserve">arliest dated </w:t>
+      </w:r>
+      <w:r>
+        <w:rPr>
+          <w:rFonts w:ascii="Times New Roman" w:hAnsi="Times New Roman" w:cs="Times New Roman"/>
+        </w:rPr>
+        <w:t>occurrence</w:t>
+      </w:r>
+      <w:r>
+        <w:rPr>
+          <w:rFonts w:ascii="Times New Roman" w:hAnsi="Times New Roman" w:cs="Times New Roman"/>
+        </w:rPr>
+        <w:t xml:space="preserve"> record</w:t>
+      </w:r>
+      <w:r>
+        <w:rPr>
+          <w:rFonts w:ascii="Times New Roman" w:hAnsi="Times New Roman" w:cs="Times New Roman"/>
+        </w:rPr>
+        <w:t xml:space="preserve"> </w:t>
+      </w:r>
+      <w:r>
+        <w:rPr>
+          <w:rFonts w:ascii="Times New Roman" w:hAnsi="Times New Roman" w:cs="Times New Roman"/>
+        </w:rPr>
+        <w:t xml:space="preserve">for </w:t>
+      </w:r>
+      <w:r>
+        <w:rPr>
+          <w:rFonts w:ascii="Times New Roman" w:hAnsi="Times New Roman" w:cs="Times New Roman"/>
+          <w:i/>
+          <w:iCs/>
+        </w:rPr>
+        <w:t>F.</w:t>
+      </w:r>
+      <w:r>
+        <w:rPr>
+          <w:rFonts w:ascii="Times New Roman" w:hAnsi="Times New Roman" w:cs="Times New Roman"/>
+          <w:i/>
+          <w:iCs/>
+        </w:rPr>
+        <w:t xml:space="preserve"> </w:t>
+      </w:r>
+      <w:r>
+        <w:rPr>
+          <w:rFonts w:ascii="Times New Roman" w:hAnsi="Times New Roman" w:cs="Times New Roman"/>
+          <w:i/>
+          <w:iCs/>
+        </w:rPr>
+        <w:t>alnus</w:t>
+      </w:r>
+      <w:r>
+        <w:rPr>
+          <w:rFonts w:ascii="Times New Roman" w:hAnsi="Times New Roman" w:cs="Times New Roman"/>
+        </w:rPr>
+        <w:t xml:space="preserve"> </w:t>
       </w:r>
       <w:r>
         <w:rPr>
@@ -10775,175 +11035,70 @@
         <w:rPr>
           <w:rFonts w:ascii="Times New Roman" w:hAnsi="Times New Roman" w:cs="Times New Roman"/>
         </w:rPr>
-        <w:t xml:space="preserve"> largely inclusive</w:t>
-      </w:r>
-      <w:r>
-        <w:rPr>
-          <w:rFonts w:ascii="Times New Roman" w:hAnsi="Times New Roman" w:cs="Times New Roman"/>
-        </w:rPr>
-        <w:t xml:space="preserve"> of where </w:t>
-      </w:r>
-      <w:r>
-        <w:rPr>
-          <w:rFonts w:ascii="Times New Roman" w:hAnsi="Times New Roman" w:cs="Times New Roman"/>
-          <w:i/>
-          <w:iCs/>
-        </w:rPr>
-        <w:t>F. alnus</w:t>
-      </w:r>
-    </w:p>
-    <w:p>
-      <w:pPr>
-        <w:rPr>
-          <w:rFonts w:ascii="Times New Roman" w:hAnsi="Times New Roman" w:cs="Times New Roman"/>
-        </w:rPr>
-      </w:pPr>
-      <w:r>
-        <w:rPr>
-          <w:rFonts w:ascii="Times New Roman" w:hAnsi="Times New Roman" w:cs="Times New Roman"/>
-        </w:rPr>
-        <w:t xml:space="preserve"> </w:t>
+        <w:t xml:space="preserve"> a</w:t>
+      </w:r>
+      <w:r>
+        <w:rPr>
+          <w:rFonts w:ascii="Times New Roman" w:hAnsi="Times New Roman" w:cs="Times New Roman"/>
+        </w:rPr>
+        <w:t>n</w:t>
+      </w:r>
+      <w:r>
+        <w:rPr>
+          <w:rFonts w:ascii="Times New Roman" w:hAnsi="Times New Roman" w:cs="Times New Roman"/>
+        </w:rPr>
+        <w:t xml:space="preserve"> herbarium specimen</w:t>
+      </w:r>
+      <w:r>
+        <w:rPr>
+          <w:rFonts w:ascii="Times New Roman" w:hAnsi="Times New Roman" w:cs="Times New Roman"/>
+        </w:rPr>
+        <w:t xml:space="preserve"> collected in </w:t>
+      </w:r>
+      <w:r>
+        <w:rPr>
+          <w:rFonts w:ascii="Times New Roman" w:hAnsi="Times New Roman" w:cs="Times New Roman"/>
+        </w:rPr>
+        <w:t>1879 in Hudson County, New Jersey</w:t>
+      </w:r>
+      <w:r>
+        <w:rPr>
+          <w:rFonts w:ascii="Times New Roman" w:hAnsi="Times New Roman" w:cs="Times New Roman"/>
+        </w:rPr>
+        <w:t xml:space="preserve"> (accessed from CHRB)</w:t>
+      </w:r>
+      <w:r>
+        <w:rPr>
+          <w:rFonts w:ascii="Times New Roman" w:hAnsi="Times New Roman" w:cs="Times New Roman"/>
+        </w:rPr>
+        <w:t>.</w:t>
+      </w:r>
+      <w:r>
+        <w:rPr>
+          <w:rFonts w:ascii="Times New Roman" w:hAnsi="Times New Roman" w:cs="Times New Roman"/>
+        </w:rPr>
+        <w:t xml:space="preserve"> The earliest dated occurrence record </w:t>
+      </w:r>
+      <w:r>
+        <w:rPr>
+          <w:rFonts w:ascii="Times New Roman" w:hAnsi="Times New Roman" w:cs="Times New Roman"/>
+        </w:rPr>
+        <w:t xml:space="preserve">for an associated species was </w:t>
       </w:r>
       <w:proofErr w:type="gramStart"/>
       <w:r>
         <w:rPr>
           <w:rFonts w:ascii="Times New Roman" w:hAnsi="Times New Roman" w:cs="Times New Roman"/>
         </w:rPr>
-        <w:t>was</w:t>
+        <w:t>a</w:t>
+      </w:r>
+      <w:r>
+        <w:rPr>
+          <w:rFonts w:ascii="Times New Roman" w:hAnsi="Times New Roman" w:cs="Times New Roman"/>
+        </w:rPr>
+        <w:t>n</w:t>
       </w:r>
       <w:proofErr w:type="gramEnd"/>
-      <w:r>
-        <w:rPr>
-          <w:rFonts w:ascii="Times New Roman" w:hAnsi="Times New Roman" w:cs="Times New Roman"/>
-        </w:rPr>
-        <w:t xml:space="preserve"> collected</w:t>
-      </w:r>
-      <w:r>
-        <w:rPr>
-          <w:rFonts w:ascii="Times New Roman" w:hAnsi="Times New Roman" w:cs="Times New Roman"/>
-        </w:rPr>
-        <w:t xml:space="preserve">. </w:t>
-      </w:r>
-      <w:r>
-        <w:rPr>
-          <w:rFonts w:ascii="Times New Roman" w:hAnsi="Times New Roman" w:cs="Times New Roman"/>
-        </w:rPr>
-        <w:t>The e</w:t>
-      </w:r>
-      <w:r>
-        <w:rPr>
-          <w:rFonts w:ascii="Times New Roman" w:hAnsi="Times New Roman" w:cs="Times New Roman"/>
-        </w:rPr>
-        <w:t xml:space="preserve">arliest dated </w:t>
-      </w:r>
-      <w:r>
-        <w:rPr>
-          <w:rFonts w:ascii="Times New Roman" w:hAnsi="Times New Roman" w:cs="Times New Roman"/>
-        </w:rPr>
-        <w:t>occurrence</w:t>
-      </w:r>
-      <w:r>
-        <w:rPr>
-          <w:rFonts w:ascii="Times New Roman" w:hAnsi="Times New Roman" w:cs="Times New Roman"/>
-        </w:rPr>
-        <w:t xml:space="preserve"> record</w:t>
-      </w:r>
-      <w:r>
-        <w:rPr>
-          <w:rFonts w:ascii="Times New Roman" w:hAnsi="Times New Roman" w:cs="Times New Roman"/>
-        </w:rPr>
-        <w:t xml:space="preserve"> </w:t>
-      </w:r>
-      <w:r>
-        <w:rPr>
-          <w:rFonts w:ascii="Times New Roman" w:hAnsi="Times New Roman" w:cs="Times New Roman"/>
-        </w:rPr>
-        <w:t xml:space="preserve">for </w:t>
-      </w:r>
-      <w:r>
-        <w:rPr>
-          <w:rFonts w:ascii="Times New Roman" w:hAnsi="Times New Roman" w:cs="Times New Roman"/>
-          <w:i/>
-          <w:iCs/>
-        </w:rPr>
-        <w:t>F.</w:t>
-      </w:r>
-      <w:r>
-        <w:rPr>
-          <w:rFonts w:ascii="Times New Roman" w:hAnsi="Times New Roman" w:cs="Times New Roman"/>
-          <w:i/>
-          <w:iCs/>
-        </w:rPr>
-        <w:t xml:space="preserve"> </w:t>
-      </w:r>
-      <w:r>
-        <w:rPr>
-          <w:rFonts w:ascii="Times New Roman" w:hAnsi="Times New Roman" w:cs="Times New Roman"/>
-          <w:i/>
-          <w:iCs/>
-        </w:rPr>
-        <w:t>alnus</w:t>
-      </w:r>
-      <w:r>
-        <w:rPr>
-          <w:rFonts w:ascii="Times New Roman" w:hAnsi="Times New Roman" w:cs="Times New Roman"/>
-        </w:rPr>
-        <w:t xml:space="preserve"> </w:t>
-      </w:r>
-      <w:r>
-        <w:rPr>
-          <w:rFonts w:ascii="Times New Roman" w:hAnsi="Times New Roman" w:cs="Times New Roman"/>
-        </w:rPr>
-        <w:t>was</w:t>
-      </w:r>
-      <w:r>
-        <w:rPr>
-          <w:rFonts w:ascii="Times New Roman" w:hAnsi="Times New Roman" w:cs="Times New Roman"/>
-        </w:rPr>
-        <w:t xml:space="preserve"> a</w:t>
-      </w:r>
-      <w:r>
-        <w:rPr>
-          <w:rFonts w:ascii="Times New Roman" w:hAnsi="Times New Roman" w:cs="Times New Roman"/>
-        </w:rPr>
-        <w:t xml:space="preserve"> herbarium specimen</w:t>
-      </w:r>
-      <w:r>
-        <w:rPr>
-          <w:rFonts w:ascii="Times New Roman" w:hAnsi="Times New Roman" w:cs="Times New Roman"/>
-        </w:rPr>
-        <w:t xml:space="preserve"> collected in </w:t>
-      </w:r>
-      <w:r>
-        <w:rPr>
-          <w:rFonts w:ascii="Times New Roman" w:hAnsi="Times New Roman" w:cs="Times New Roman"/>
-        </w:rPr>
-        <w:t>1879 in Hudson County, New Jersey</w:t>
-      </w:r>
-      <w:r>
-        <w:rPr>
-          <w:rFonts w:ascii="Times New Roman" w:hAnsi="Times New Roman" w:cs="Times New Roman"/>
-        </w:rPr>
-        <w:t xml:space="preserve"> (accessed from CHRB)</w:t>
-      </w:r>
-      <w:r>
-        <w:rPr>
-          <w:rFonts w:ascii="Times New Roman" w:hAnsi="Times New Roman" w:cs="Times New Roman"/>
-        </w:rPr>
-        <w:t>.</w:t>
-      </w:r>
-      <w:r>
-        <w:rPr>
-          <w:rFonts w:ascii="Times New Roman" w:hAnsi="Times New Roman" w:cs="Times New Roman"/>
-        </w:rPr>
-        <w:t xml:space="preserve"> The earliest dated occurrence record </w:t>
-      </w:r>
-      <w:r>
-        <w:rPr>
-          <w:rFonts w:ascii="Times New Roman" w:hAnsi="Times New Roman" w:cs="Times New Roman"/>
-        </w:rPr>
-        <w:t>for an associated species was a</w:t>
-      </w:r>
       <w:r>
         <w:rPr>
           <w:rFonts w:ascii="Times New Roman" w:hAnsi="Times New Roman" w:cs="Times New Roman"/>
@@ -11417,7 +11572,19 @@
         <w:rPr>
           <w:rFonts w:ascii="Times New Roman" w:hAnsi="Times New Roman" w:cs="Times New Roman"/>
         </w:rPr>
-        <w:t>Based on collection dates recorded with specimens, t</w:t>
+        <w:t xml:space="preserve">Based on </w:t>
+      </w:r>
+      <w:r>
+        <w:rPr>
+          <w:rFonts w:ascii="Times New Roman" w:hAnsi="Times New Roman" w:cs="Times New Roman"/>
+        </w:rPr>
+        <w:t xml:space="preserve">recorded specimen </w:t>
+      </w:r>
+      <w:r>
+        <w:rPr>
+          <w:rFonts w:ascii="Times New Roman" w:hAnsi="Times New Roman" w:cs="Times New Roman"/>
+        </w:rPr>
+        <w:t>collection dates, t</w:t>
       </w:r>
       <w:r>
         <w:rPr>
@@ -11490,7 +11657,19 @@
         <w:rPr>
           <w:rFonts w:ascii="Times New Roman" w:hAnsi="Times New Roman" w:cs="Times New Roman"/>
         </w:rPr>
-        <w:t>For the group of associated species, there is a substantial increase in the number of records collected at the beginning of the 20</w:t>
+        <w:t xml:space="preserve">For the group of </w:t>
+      </w:r>
+      <w:r>
+        <w:rPr>
+          <w:rFonts w:ascii="Times New Roman" w:hAnsi="Times New Roman" w:cs="Times New Roman"/>
+        </w:rPr>
+        <w:t>associated species, there was</w:t>
+      </w:r>
+      <w:r>
+        <w:rPr>
+          <w:rFonts w:ascii="Times New Roman" w:hAnsi="Times New Roman" w:cs="Times New Roman"/>
+        </w:rPr>
+        <w:t xml:space="preserve"> a substantial increase in the number of records collected at the beginning of the 20</w:t>
       </w:r>
       <w:r>
         <w:rPr>
@@ -11527,7 +11706,19 @@
         <w:rPr>
           <w:rFonts w:ascii="Times New Roman" w:hAnsi="Times New Roman" w:cs="Times New Roman"/>
         </w:rPr>
-        <w:t xml:space="preserve">here has been a steady increase in the number of records collected per decade from the time of the first recorded presence of </w:t>
+        <w:t xml:space="preserve">here </w:t>
+      </w:r>
+      <w:r>
+        <w:rPr>
+          <w:rFonts w:ascii="Times New Roman" w:hAnsi="Times New Roman" w:cs="Times New Roman"/>
+        </w:rPr>
+        <w:t>was</w:t>
+      </w:r>
+      <w:r>
+        <w:rPr>
+          <w:rFonts w:ascii="Times New Roman" w:hAnsi="Times New Roman" w:cs="Times New Roman"/>
+        </w:rPr>
+        <w:t xml:space="preserve"> a steady increase in the number of records collected per decade from the time of the first recorded presence of </w:t>
       </w:r>
       <w:r>
         <w:rPr>
@@ -11565,7 +11756,19 @@
         <w:rPr>
           <w:rFonts w:ascii="Times New Roman" w:hAnsi="Times New Roman" w:cs="Times New Roman"/>
         </w:rPr>
-        <w:t xml:space="preserve"> groups, there is a dramatic decline in the number of records at the start of 21</w:t>
+        <w:t xml:space="preserve"> groups, there </w:t>
+      </w:r>
+      <w:r>
+        <w:rPr>
+          <w:rFonts w:ascii="Times New Roman" w:hAnsi="Times New Roman" w:cs="Times New Roman"/>
+        </w:rPr>
+        <w:t>was</w:t>
+      </w:r>
+      <w:r>
+        <w:rPr>
+          <w:rFonts w:ascii="Times New Roman" w:hAnsi="Times New Roman" w:cs="Times New Roman"/>
+        </w:rPr>
+        <w:t xml:space="preserve"> a dramatic decline in the number of records at the start of 21</w:t>
       </w:r>
       <w:r>
         <w:rPr>
@@ -11787,7 +11990,48 @@
           <w:sz w:val="22"/>
           <w:szCs w:val="22"/>
         </w:rPr>
-        <w:t>Total number of records collected in each decade.</w:t>
+        <w:t>Total number of records collected in each decade</w:t>
+      </w:r>
+      <w:r>
+        <w:rPr>
+          <w:rFonts w:ascii="Times New Roman" w:hAnsi="Times New Roman" w:cs="Times New Roman"/>
+          <w:b w:val="0"/>
+          <w:color w:val="auto"/>
+          <w:sz w:val="22"/>
+          <w:szCs w:val="22"/>
+        </w:rPr>
+        <w:t xml:space="preserve"> for </w:t>
+      </w:r>
+      <w:r>
+        <w:rPr>
+          <w:rFonts w:ascii="Times New Roman" w:hAnsi="Times New Roman" w:cs="Times New Roman"/>
+          <w:b w:val="0"/>
+          <w:i/>
+          <w:color w:val="auto"/>
+          <w:sz w:val="22"/>
+          <w:szCs w:val="22"/>
+        </w:rPr>
+        <w:t>F. alnus</w:t>
+      </w:r>
+      <w:r>
+        <w:rPr>
+          <w:rFonts w:ascii="Times New Roman" w:hAnsi="Times New Roman" w:cs="Times New Roman"/>
+          <w:b w:val="0"/>
+          <w:color w:val="auto"/>
+          <w:sz w:val="22"/>
+          <w:szCs w:val="22"/>
+        </w:rPr>
+        <w:t xml:space="preserve"> (grey bars) and the combined group of associated species (black bars)</w:t>
+      </w:r>
+      <w:r>
+        <w:rPr>
+          <w:rFonts w:ascii="Times New Roman" w:hAnsi="Times New Roman" w:cs="Times New Roman"/>
+          <w:b w:val="0"/>
+          <w:color w:val="auto"/>
+          <w:sz w:val="22"/>
+          <w:szCs w:val="22"/>
+        </w:rPr>
+        <w:t>.</w:t>
       </w:r>
     </w:p>
     <w:p>
@@ -11808,19 +12052,13 @@
         <w:rPr>
           <w:rFonts w:ascii="Times New Roman" w:hAnsi="Times New Roman" w:cs="Times New Roman"/>
         </w:rPr>
-        <w:t>A plot of</w:t>
-      </w:r>
-      <w:r>
-        <w:rPr>
-          <w:rFonts w:ascii="Times New Roman" w:hAnsi="Times New Roman" w:cs="Times New Roman"/>
-        </w:rPr>
-        <w:t xml:space="preserve"> the</w:t>
-      </w:r>
-      <w:r>
-        <w:rPr>
-          <w:rFonts w:ascii="Times New Roman" w:hAnsi="Times New Roman" w:cs="Times New Roman"/>
-        </w:rPr>
-        <w:t xml:space="preserve"> log</w:t>
+        <w:t xml:space="preserve">The </w:t>
+      </w:r>
+      <w:r>
+        <w:rPr>
+          <w:rFonts w:ascii="Times New Roman" w:hAnsi="Times New Roman" w:cs="Times New Roman"/>
+        </w:rPr>
+        <w:t>log</w:t>
       </w:r>
       <w:r>
         <w:rPr>
@@ -11832,7 +12070,13 @@
         <w:rPr>
           <w:rFonts w:ascii="Times New Roman" w:hAnsi="Times New Roman" w:cs="Times New Roman"/>
         </w:rPr>
-        <w:t xml:space="preserve">demonstrates that the rate </w:t>
+        <w:t>indicates</w:t>
+      </w:r>
+      <w:r>
+        <w:rPr>
+          <w:rFonts w:ascii="Times New Roman" w:hAnsi="Times New Roman" w:cs="Times New Roman"/>
+        </w:rPr>
+        <w:t xml:space="preserve"> that the rate </w:t>
       </w:r>
       <w:r>
         <w:rPr>
@@ -12157,7 +12401,20 @@
         <w:rPr>
           <w:rFonts w:ascii="Times New Roman" w:hAnsi="Times New Roman" w:cs="Times New Roman"/>
         </w:rPr>
-        <w:t xml:space="preserve"> increased approximately log-linearly from 1920 to the present </w:t>
+        <w:t xml:space="preserve"> increased approximately </w:t>
+      </w:r>
+      <w:r>
+        <w:rPr>
+          <w:rFonts w:ascii="Times New Roman" w:hAnsi="Times New Roman" w:cs="Times New Roman"/>
+          <w:highlight w:val="yellow"/>
+        </w:rPr>
+        <w:t>log-</w:t>
+      </w:r>
+      <w:r>
+        <w:rPr>
+          <w:rFonts w:ascii="Times New Roman" w:hAnsi="Times New Roman" w:cs="Times New Roman"/>
+        </w:rPr>
+        <w:t xml:space="preserve">linearly from 1920 to the present </w:t>
       </w:r>
       <w:r>
         <w:rPr>
@@ -12205,7 +12462,45 @@
         <w:rPr>
           <w:rFonts w:ascii="Times New Roman" w:hAnsi="Times New Roman" w:cs="Times New Roman"/>
         </w:rPr>
-        <w:t>).</w:t>
+        <w:t>)</w:t>
+      </w:r>
+      <w:r>
+        <w:rPr>
+          <w:rFonts w:ascii="Times New Roman" w:hAnsi="Times New Roman" w:cs="Times New Roman"/>
+        </w:rPr>
+        <w:t xml:space="preserve">, which show that the rate at which </w:t>
+      </w:r>
+      <w:r>
+        <w:rPr>
+          <w:rFonts w:ascii="Times New Roman" w:hAnsi="Times New Roman" w:cs="Times New Roman"/>
+          <w:i/>
+        </w:rPr>
+        <w:t>F. alnus</w:t>
+      </w:r>
+      <w:r>
+        <w:rPr>
+          <w:rFonts w:ascii="Times New Roman" w:hAnsi="Times New Roman" w:cs="Times New Roman"/>
+        </w:rPr>
+        <w:t xml:space="preserve"> collections occurred was generally slower than that of the group of associated species prior to approximately 1920, but faster during most of the 20</w:t>
+      </w:r>
+      <w:r>
+        <w:rPr>
+          <w:rFonts w:ascii="Times New Roman" w:hAnsi="Times New Roman" w:cs="Times New Roman"/>
+          <w:vertAlign w:val="superscript"/>
+        </w:rPr>
+        <w:t>th</w:t>
+      </w:r>
+      <w:r>
+        <w:rPr>
+          <w:rFonts w:ascii="Times New Roman" w:hAnsi="Times New Roman" w:cs="Times New Roman"/>
+        </w:rPr>
+        <w:t xml:space="preserve"> century</w:t>
+      </w:r>
+      <w:r>
+        <w:rPr>
+          <w:rFonts w:ascii="Times New Roman" w:hAnsi="Times New Roman" w:cs="Times New Roman"/>
+        </w:rPr>
+        <w:t>.</w:t>
       </w:r>
     </w:p>
     <w:p>
@@ -12701,7 +12996,19 @@
         <w:rPr>
           <w:rFonts w:ascii="Times New Roman" w:hAnsi="Times New Roman" w:cs="Times New Roman"/>
         </w:rPr>
-        <w:t xml:space="preserve"> until approximately 1920.</w:t>
+        <w:t xml:space="preserve"> until approximately 1920</w:t>
+      </w:r>
+      <w:r>
+        <w:rPr>
+          <w:rFonts w:ascii="Times New Roman" w:hAnsi="Times New Roman" w:cs="Times New Roman"/>
+        </w:rPr>
+        <w:t>, as is demonstrated by the calculated difference between the two growth rates (Figure __D__(B))</w:t>
+      </w:r>
+      <w:r>
+        <w:rPr>
+          <w:rFonts w:ascii="Times New Roman" w:hAnsi="Times New Roman" w:cs="Times New Roman"/>
+        </w:rPr>
+        <w:t>.</w:t>
       </w:r>
     </w:p>
     <w:p>
@@ -12715,84 +13022,18 @@
       </w:pPr>
       <w:r>
         <w:rPr>
-          <w:rFonts w:ascii="Times New Roman" w:hAnsi="Times New Roman" w:cs="Times New Roman"/>
-          <w:b/>
-          <w:noProof/>
-        </w:rPr>
-        <w:drawing>
-          <wp:anchor distT="0" distB="0" distL="114300" distR="114300" simplePos="0" relativeHeight="251659264" behindDoc="0" locked="0" layoutInCell="1" allowOverlap="1" wp14:anchorId="7839F1EC" wp14:editId="6316D8D2">
-            <wp:simplePos x="0" y="0"/>
-            <wp:positionH relativeFrom="margin">
-              <wp:align>left</wp:align>
-            </wp:positionH>
-            <wp:positionV relativeFrom="margin">
-              <wp:align>top</wp:align>
-            </wp:positionV>
-            <wp:extent cx="5943600" cy="5943600"/>
-            <wp:effectExtent l="0" t="0" r="0" b="0"/>
-            <wp:wrapSquare wrapText="bothSides"/>
-            <wp:docPr id="4" name="Picture 4"/>
-            <wp:cNvGraphicFramePr>
-              <a:graphicFrameLocks xmlns:a="http://schemas.openxmlformats.org/drawingml/2006/main" noChangeAspect="1"/>
-            </wp:cNvGraphicFramePr>
-            <a:graphic xmlns:a="http://schemas.openxmlformats.org/drawingml/2006/main">
-              <a:graphicData uri="http://schemas.openxmlformats.org/drawingml/2006/picture">
-                <pic:pic xmlns:pic="http://schemas.openxmlformats.org/drawingml/2006/picture">
-                  <pic:nvPicPr>
-                    <pic:cNvPr id="0" name="Cumulative_GridCells_Figure.pdf"/>
-                    <pic:cNvPicPr/>
-                  </pic:nvPicPr>
-                  <pic:blipFill>
-                    <a:blip r:embed="rId12">
-                      <a:extLst>
-                        <a:ext uri="{28A0092B-C50C-407E-A947-70E740481C1C}">
-                          <a14:useLocalDpi xmlns:a14="http://schemas.microsoft.com/office/drawing/2010/main" val="0"/>
-                        </a:ext>
-                      </a:extLst>
-                    </a:blip>
-                    <a:stretch>
-                      <a:fillRect/>
-                    </a:stretch>
-                  </pic:blipFill>
-                  <pic:spPr>
-                    <a:xfrm>
-                      <a:off x="0" y="0"/>
-                      <a:ext cx="5943600" cy="5943600"/>
-                    </a:xfrm>
-                    <a:prstGeom prst="rect">
-                      <a:avLst/>
-                    </a:prstGeom>
-                  </pic:spPr>
-                </pic:pic>
-              </a:graphicData>
-            </a:graphic>
-          </wp:anchor>
-        </w:drawing>
-      </w:r>
-    </w:p>
-    <w:p>
-      <w:pPr>
-        <w:keepNext/>
-        <w:rPr>
-          <w:rFonts w:ascii="Times New Roman" w:hAnsi="Times New Roman" w:cs="Times New Roman"/>
-          <w:b/>
-          <w:noProof/>
-        </w:rPr>
-      </w:pPr>
-      <w:r>
-        <w:rPr>
           <w:noProof/>
         </w:rPr>
         <mc:AlternateContent>
           <mc:Choice Requires="wps">
             <w:drawing>
-              <wp:anchor distT="0" distB="0" distL="114300" distR="114300" simplePos="0" relativeHeight="251661312" behindDoc="0" locked="0" layoutInCell="1" allowOverlap="1" wp14:anchorId="08BA5627" wp14:editId="17C7B27B">
+              <wp:anchor distT="0" distB="0" distL="114300" distR="114300" simplePos="0" relativeHeight="251661312" behindDoc="0" locked="0" layoutInCell="1" allowOverlap="1" wp14:anchorId="08BA5627" wp14:editId="54296F63">
                 <wp:simplePos x="0" y="0"/>
                 <wp:positionH relativeFrom="column">
-                  <wp:posOffset>0</wp:posOffset>
+                  <wp:posOffset>-114300</wp:posOffset>
                 </wp:positionH>
                 <wp:positionV relativeFrom="paragraph">
-                  <wp:posOffset>6000750</wp:posOffset>
+                  <wp:posOffset>6057900</wp:posOffset>
                 </wp:positionV>
                 <wp:extent cx="5943600" cy="1733550"/>
                 <wp:effectExtent l="0" t="0" r="0" b="0"/>
@@ -13177,7 +13418,7 @@
                 <v:stroke joinstyle="miter"/>
                 <v:path gradientshapeok="t" o:connecttype="rect"/>
               </v:shapetype>
-              <v:shape id="Text Box 1" o:spid="_x0000_s1026" type="#_x0000_t202" style="position:absolute;margin-left:0;margin-top:472.5pt;width:468pt;height:136.5pt;z-index:251661312;visibility:visible;mso-wrap-style:square;mso-wrap-distance-left:9pt;mso-wrap-distance-top:0;mso-wrap-distance-right:9pt;mso-wrap-distance-bottom:0;mso-position-horizontal:absolute;mso-position-horizontal-relative:text;mso-position-vertical:absolute;mso-position-vertical-relative:text;v-text-anchor:top" o:gfxdata="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" stroked="f">
+              <v:shape id="Text Box 1" o:spid="_x0000_s1026" type="#_x0000_t202" style="position:absolute;margin-left:-8.95pt;margin-top:477pt;width:468pt;height:136.5pt;z-index:251661312;visibility:visible;mso-wrap-style:square;mso-wrap-distance-left:9pt;mso-wrap-distance-top:0;mso-wrap-distance-right:9pt;mso-wrap-distance-bottom:0;mso-position-horizontal:absolute;mso-position-horizontal-relative:text;mso-position-vertical:absolute;mso-position-vertical-relative:text;v-text-anchor:top" o:gfxdata="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" stroked="f">
                 <v:textbox style="mso-fit-shape-to-text:t" inset="0,0,0,0">
                   <w:txbxContent>
                     <w:p>
@@ -13519,6 +13760,72 @@
           </mc:Fallback>
         </mc:AlternateContent>
       </w:r>
+      <w:r>
+        <w:rPr>
+          <w:rFonts w:ascii="Times New Roman" w:hAnsi="Times New Roman" w:cs="Times New Roman"/>
+          <w:b/>
+          <w:noProof/>
+        </w:rPr>
+        <w:drawing>
+          <wp:anchor distT="0" distB="0" distL="114300" distR="114300" simplePos="0" relativeHeight="251659264" behindDoc="0" locked="0" layoutInCell="1" allowOverlap="1" wp14:anchorId="7839F1EC" wp14:editId="6316D8D2">
+            <wp:simplePos x="0" y="0"/>
+            <wp:positionH relativeFrom="margin">
+              <wp:align>left</wp:align>
+            </wp:positionH>
+            <wp:positionV relativeFrom="margin">
+              <wp:align>top</wp:align>
+            </wp:positionV>
+            <wp:extent cx="5943600" cy="5943600"/>
+            <wp:effectExtent l="0" t="0" r="0" b="0"/>
+            <wp:wrapSquare wrapText="bothSides"/>
+            <wp:docPr id="4" name="Picture 4"/>
+            <wp:cNvGraphicFramePr>
+              <a:graphicFrameLocks xmlns:a="http://schemas.openxmlformats.org/drawingml/2006/main" noChangeAspect="1"/>
+            </wp:cNvGraphicFramePr>
+            <a:graphic xmlns:a="http://schemas.openxmlformats.org/drawingml/2006/main">
+              <a:graphicData uri="http://schemas.openxmlformats.org/drawingml/2006/picture">
+                <pic:pic xmlns:pic="http://schemas.openxmlformats.org/drawingml/2006/picture">
+                  <pic:nvPicPr>
+                    <pic:cNvPr id="0" name="Cumulative_GridCells_Figure.pdf"/>
+                    <pic:cNvPicPr/>
+                  </pic:nvPicPr>
+                  <pic:blipFill>
+                    <a:blip r:embed="rId12">
+                      <a:extLst>
+                        <a:ext uri="{28A0092B-C50C-407E-A947-70E740481C1C}">
+                          <a14:useLocalDpi xmlns:a14="http://schemas.microsoft.com/office/drawing/2010/main" val="0"/>
+                        </a:ext>
+                      </a:extLst>
+                    </a:blip>
+                    <a:stretch>
+                      <a:fillRect/>
+                    </a:stretch>
+                  </pic:blipFill>
+                  <pic:spPr>
+                    <a:xfrm>
+                      <a:off x="0" y="0"/>
+                      <a:ext cx="5943600" cy="5943600"/>
+                    </a:xfrm>
+                    <a:prstGeom prst="rect">
+                      <a:avLst/>
+                    </a:prstGeom>
+                  </pic:spPr>
+                </pic:pic>
+              </a:graphicData>
+            </a:graphic>
+          </wp:anchor>
+        </w:drawing>
+      </w:r>
+    </w:p>
+    <w:p>
+      <w:pPr>
+        <w:keepNext/>
+        <w:rPr>
+          <w:rFonts w:ascii="Times New Roman" w:hAnsi="Times New Roman" w:cs="Times New Roman"/>
+          <w:b/>
+          <w:noProof/>
+        </w:rPr>
+      </w:pPr>
     </w:p>
     <w:p>
       <w:pPr>
@@ -13854,7 +14161,19 @@
         <w:rPr>
           <w:rFonts w:ascii="Times New Roman" w:hAnsi="Times New Roman" w:cs="Times New Roman"/>
         </w:rPr>
-        <w:t xml:space="preserve"> is continually increasing in area of occupancy at a rate greater than the associated specie</w:t>
+        <w:t xml:space="preserve"> </w:t>
+      </w:r>
+      <w:r>
+        <w:rPr>
+          <w:rFonts w:ascii="Times New Roman" w:hAnsi="Times New Roman" w:cs="Times New Roman"/>
+        </w:rPr>
+        <w:t>increased</w:t>
+      </w:r>
+      <w:r>
+        <w:rPr>
+          <w:rFonts w:ascii="Times New Roman" w:hAnsi="Times New Roman" w:cs="Times New Roman"/>
+        </w:rPr>
+        <w:t xml:space="preserve"> in area of occupancy at a rate greater than the associated specie</w:t>
       </w:r>
       <w:r>
         <w:rPr>
@@ -13862,21 +14181,15 @@
         </w:rPr>
         <w:t>s.</w:t>
       </w:r>
-    </w:p>
-    <w:p>
-      <w:pPr>
+      <w:r>
         <w:rPr>
           <w:rFonts w:ascii="Times New Roman" w:hAnsi="Times New Roman" w:cs="Times New Roman"/>
           <w:b/>
         </w:rPr>
-      </w:pPr>
-    </w:p>
-    <w:p>
-      <w:pPr>
-        <w:rPr>
-          <w:rFonts w:ascii="Times New Roman" w:hAnsi="Times New Roman" w:cs="Times New Roman"/>
-        </w:rPr>
-      </w:pPr>
+        <w:t xml:space="preserve"> </w:t>
+      </w:r>
+      <w:bookmarkStart w:id="0" w:name="_GoBack"/>
+      <w:bookmarkEnd w:id="0"/>
       <w:r>
         <w:rPr>
           <w:rFonts w:ascii="Times New Roman" w:hAnsi="Times New Roman" w:cs="Times New Roman"/>

</xml_diff>